<commit_message>
Made phi and modulus
</commit_message>
<xml_diff>
--- a/Савенко М.docx
+++ b/Савенко М.docx
@@ -15433,30 +15433,43 @@
           <m:jc m:val="left"/>
         </m:oMathParaPr>
         <m:oMath>
-          <m:r>
-            <w:rPr>
-              <w:rFonts w:ascii="Cambria Math" w:eastAsiaTheme="minorEastAsia" w:hAnsi="Cambria Math"/>
-              <w:lang w:val="en-CA"/>
-            </w:rPr>
-            <m:t>K(</m:t>
-          </m:r>
-          <m:r>
-            <w:rPr>
-              <w:rFonts w:ascii="Cambria Math" w:eastAsiaTheme="minorEastAsia" w:hAnsi="Cambria Math"/>
-              <w:i/>
-              <w:lang w:val="en-CA"/>
-            </w:rPr>
-            <w:sym w:font="Symbol" w:char="F077"/>
-          </m:r>
-          <m:r>
-            <w:rPr>
-              <w:rFonts w:ascii="Cambria Math" w:eastAsiaTheme="minorEastAsia" w:hAnsi="Cambria Math"/>
-              <w:lang w:val="en-CA"/>
-            </w:rPr>
-            <m:t>)</m:t>
-          </m:r>
-          <w:bookmarkStart w:id="0" w:name="_GoBack"/>
-          <w:bookmarkEnd w:id="0"/>
+          <m:d>
+            <m:dPr>
+              <m:begChr m:val="|"/>
+              <m:endChr m:val="|"/>
+              <m:ctrlPr>
+                <w:rPr>
+                  <w:rFonts w:ascii="Cambria Math" w:eastAsiaTheme="minorEastAsia" w:hAnsi="Cambria Math"/>
+                  <w:i/>
+                  <w:lang w:val="en-CA"/>
+                </w:rPr>
+              </m:ctrlPr>
+            </m:dPr>
+            <m:e>
+              <m:r>
+                <w:rPr>
+                  <w:rFonts w:ascii="Cambria Math" w:eastAsiaTheme="minorEastAsia" w:hAnsi="Cambria Math"/>
+                  <w:lang w:val="en-CA"/>
+                </w:rPr>
+                <m:t>K(</m:t>
+              </m:r>
+              <m:r>
+                <w:rPr>
+                  <w:rFonts w:ascii="Cambria Math" w:eastAsiaTheme="minorEastAsia" w:hAnsi="Cambria Math"/>
+                  <w:i/>
+                  <w:lang w:val="en-CA"/>
+                </w:rPr>
+                <w:sym w:font="Symbol" w:char="F077"/>
+              </m:r>
+              <m:r>
+                <w:rPr>
+                  <w:rFonts w:ascii="Cambria Math" w:eastAsiaTheme="minorEastAsia" w:hAnsi="Cambria Math"/>
+                  <w:lang w:val="en-CA"/>
+                </w:rPr>
+                <m:t>)</m:t>
+              </m:r>
+            </m:e>
+          </m:d>
           <m:r>
             <w:rPr>
               <w:rFonts w:ascii="Cambria Math" w:eastAsiaTheme="minorEastAsia" w:hAnsi="Cambria Math"/>
@@ -15475,13 +15488,6 @@
               </m:ctrlPr>
             </m:fPr>
             <m:num>
-              <m:r>
-                <w:rPr>
-                  <w:rFonts w:ascii="Cambria Math" w:eastAsiaTheme="minorEastAsia" w:hAnsi="Cambria Math"/>
-                  <w:lang w:val="ru-RU"/>
-                </w:rPr>
-                <m:t>-</m:t>
-              </m:r>
               <m:sSub>
                 <m:sSubPr>
                   <m:ctrlPr>
@@ -15564,32 +15570,11 @@
                 </w:rPr>
                 <w:sym w:font="Symbol" w:char="F077"/>
               </m:r>
-              <m:r>
-                <w:rPr>
-                  <w:rFonts w:ascii="Cambria Math" w:eastAsiaTheme="minorEastAsia" w:hAnsi="Cambria Math" w:cs="Times New Roman"/>
-                  <w:sz w:val="24"/>
-                  <w:szCs w:val="24"/>
-                </w:rPr>
-                <m:t>∙</m:t>
-              </m:r>
-              <m:r>
-                <w:rPr>
-                  <w:rFonts w:ascii="Cambria Math" w:eastAsiaTheme="minorEastAsia" w:hAnsi="Cambria Math"/>
-                  <w:lang w:val="en-CA"/>
-                </w:rPr>
-                <m:t>j</m:t>
-              </m:r>
             </m:num>
             <m:den>
-              <m:r>
-                <w:rPr>
-                  <w:rFonts w:ascii="Cambria Math" w:eastAsiaTheme="minorEastAsia" w:hAnsi="Cambria Math"/>
-                  <w:lang w:val="ru-RU"/>
-                </w:rPr>
-                <m:t>-</m:t>
-              </m:r>
-              <m:sSup>
-                <m:sSupPr>
+              <m:rad>
+                <m:radPr>
+                  <m:degHide m:val="1"/>
                   <m:ctrlPr>
                     <w:rPr>
                       <w:rFonts w:ascii="Cambria Math" w:eastAsiaTheme="minorEastAsia" w:hAnsi="Cambria Math"/>
@@ -15597,8 +15582,893 @@
                       <w:lang w:val="en-CA"/>
                     </w:rPr>
                   </m:ctrlPr>
-                </m:sSupPr>
+                </m:radPr>
+                <m:deg/>
                 <m:e>
+                  <m:sSup>
+                    <m:sSupPr>
+                      <m:ctrlPr>
+                        <w:rPr>
+                          <w:rFonts w:ascii="Cambria Math" w:eastAsiaTheme="minorEastAsia" w:hAnsi="Cambria Math"/>
+                          <w:i/>
+                          <w:lang w:val="en-CA"/>
+                        </w:rPr>
+                      </m:ctrlPr>
+                    </m:sSupPr>
+                    <m:e>
+                      <m:sSub>
+                        <m:sSubPr>
+                          <m:ctrlPr>
+                            <w:rPr>
+                              <w:rFonts w:ascii="Cambria Math" w:eastAsiaTheme="minorEastAsia" w:hAnsi="Cambria Math"/>
+                              <w:i/>
+                              <w:lang w:val="en-CA"/>
+                            </w:rPr>
+                          </m:ctrlPr>
+                        </m:sSubPr>
+                        <m:e>
+                          <m:r>
+                            <w:rPr>
+                              <w:rFonts w:ascii="Cambria Math" w:eastAsiaTheme="minorEastAsia" w:hAnsi="Cambria Math"/>
+                              <w:lang w:val="en-CA"/>
+                            </w:rPr>
+                            <m:t>(g</m:t>
+                          </m:r>
+                        </m:e>
+                        <m:sub>
+                          <m:r>
+                            <w:rPr>
+                              <w:rFonts w:ascii="Cambria Math" w:eastAsiaTheme="minorEastAsia" w:hAnsi="Cambria Math"/>
+                              <w:lang w:val="en-CA"/>
+                            </w:rPr>
+                            <m:t>2</m:t>
+                          </m:r>
+                        </m:sub>
+                      </m:sSub>
+                      <m:r>
+                        <w:rPr>
+                          <w:rFonts w:ascii="Cambria Math" w:eastAsiaTheme="minorEastAsia" w:hAnsi="Cambria Math" w:cs="Times New Roman"/>
+                          <w:sz w:val="24"/>
+                          <w:szCs w:val="24"/>
+                        </w:rPr>
+                        <m:t>∙</m:t>
+                      </m:r>
+                      <m:sSub>
+                        <m:sSubPr>
+                          <m:ctrlPr>
+                            <w:rPr>
+                              <w:rFonts w:ascii="Cambria Math" w:eastAsiaTheme="minorEastAsia" w:hAnsi="Cambria Math"/>
+                              <w:i/>
+                              <w:lang w:val="en-CA"/>
+                            </w:rPr>
+                          </m:ctrlPr>
+                        </m:sSubPr>
+                        <m:e>
+                          <m:r>
+                            <w:rPr>
+                              <w:rFonts w:ascii="Cambria Math" w:eastAsiaTheme="minorEastAsia" w:hAnsi="Cambria Math"/>
+                              <w:lang w:val="en-CA"/>
+                            </w:rPr>
+                            <m:t>g</m:t>
+                          </m:r>
+                        </m:e>
+                        <m:sub>
+                          <m:r>
+                            <w:rPr>
+                              <w:rFonts w:ascii="Cambria Math" w:eastAsiaTheme="minorEastAsia" w:hAnsi="Cambria Math"/>
+                              <w:lang w:val="en-CA"/>
+                            </w:rPr>
+                            <m:t>3</m:t>
+                          </m:r>
+                        </m:sub>
+                      </m:sSub>
+                      <m:r>
+                        <w:rPr>
+                          <w:rFonts w:ascii="Cambria Math" w:eastAsiaTheme="minorEastAsia" w:hAnsi="Cambria Math"/>
+                          <w:lang w:val="en-CA"/>
+                        </w:rPr>
+                        <m:t>+</m:t>
+                      </m:r>
+                      <m:sSub>
+                        <m:sSubPr>
+                          <m:ctrlPr>
+                            <w:rPr>
+                              <w:rFonts w:ascii="Cambria Math" w:eastAsiaTheme="minorEastAsia" w:hAnsi="Cambria Math"/>
+                              <w:i/>
+                              <w:lang w:val="en-CA"/>
+                            </w:rPr>
+                          </m:ctrlPr>
+                        </m:sSubPr>
+                        <m:e>
+                          <m:r>
+                            <w:rPr>
+                              <w:rFonts w:ascii="Cambria Math" w:eastAsiaTheme="minorEastAsia" w:hAnsi="Cambria Math"/>
+                              <w:lang w:val="en-CA"/>
+                            </w:rPr>
+                            <m:t>g</m:t>
+                          </m:r>
+                        </m:e>
+                        <m:sub>
+                          <m:r>
+                            <w:rPr>
+                              <w:rFonts w:ascii="Cambria Math" w:eastAsiaTheme="minorEastAsia" w:hAnsi="Cambria Math"/>
+                              <w:lang w:val="en-CA"/>
+                            </w:rPr>
+                            <m:t>2</m:t>
+                          </m:r>
+                        </m:sub>
+                      </m:sSub>
+                      <m:sSub>
+                        <m:sSubPr>
+                          <m:ctrlPr>
+                            <w:rPr>
+                              <w:rFonts w:ascii="Cambria Math" w:eastAsiaTheme="minorEastAsia" w:hAnsi="Cambria Math"/>
+                              <w:i/>
+                              <w:lang w:val="en-CA"/>
+                            </w:rPr>
+                          </m:ctrlPr>
+                        </m:sSubPr>
+                        <m:e>
+                          <m:r>
+                            <w:rPr>
+                              <w:rFonts w:ascii="Cambria Math" w:eastAsiaTheme="minorEastAsia" w:hAnsi="Cambria Math" w:cs="Times New Roman"/>
+                              <w:sz w:val="24"/>
+                              <w:szCs w:val="24"/>
+                            </w:rPr>
+                            <m:t>∙</m:t>
+                          </m:r>
+                          <m:r>
+                            <w:rPr>
+                              <w:rFonts w:ascii="Cambria Math" w:eastAsiaTheme="minorEastAsia" w:hAnsi="Cambria Math"/>
+                              <w:lang w:val="en-CA"/>
+                            </w:rPr>
+                            <m:t>g</m:t>
+                          </m:r>
+                        </m:e>
+                        <m:sub>
+                          <m:r>
+                            <w:rPr>
+                              <w:rFonts w:ascii="Cambria Math" w:eastAsiaTheme="minorEastAsia" w:hAnsi="Cambria Math"/>
+                              <w:lang w:val="en-CA"/>
+                            </w:rPr>
+                            <m:t>3</m:t>
+                          </m:r>
+                        </m:sub>
+                      </m:sSub>
+                      <m:r>
+                        <w:rPr>
+                          <w:rFonts w:ascii="Cambria Math" w:eastAsiaTheme="minorEastAsia" w:hAnsi="Cambria Math"/>
+                          <w:lang w:val="ru-RU"/>
+                        </w:rPr>
+                        <m:t>-</m:t>
+                      </m:r>
+                      <m:sSup>
+                        <m:sSupPr>
+                          <m:ctrlPr>
+                            <w:rPr>
+                              <w:rFonts w:ascii="Cambria Math" w:eastAsiaTheme="minorEastAsia" w:hAnsi="Cambria Math"/>
+                              <w:i/>
+                              <w:lang w:val="en-CA"/>
+                            </w:rPr>
+                          </m:ctrlPr>
+                        </m:sSupPr>
+                        <m:e>
+                          <m:sSub>
+                            <m:sSubPr>
+                              <m:ctrlPr>
+                                <w:rPr>
+                                  <w:rFonts w:ascii="Cambria Math" w:eastAsiaTheme="minorEastAsia" w:hAnsi="Cambria Math"/>
+                                  <w:i/>
+                                  <w:lang w:val="en-CA"/>
+                                </w:rPr>
+                              </m:ctrlPr>
+                            </m:sSubPr>
+                            <m:e>
+                              <m:r>
+                                <w:rPr>
+                                  <w:rFonts w:ascii="Cambria Math" w:eastAsiaTheme="minorEastAsia" w:hAnsi="Cambria Math"/>
+                                  <w:lang w:val="en-CA"/>
+                                </w:rPr>
+                                <m:t>C</m:t>
+                              </m:r>
+                            </m:e>
+                            <m:sub>
+                              <m:r>
+                                <w:rPr>
+                                  <w:rFonts w:ascii="Cambria Math" w:eastAsiaTheme="minorEastAsia" w:hAnsi="Cambria Math"/>
+                                  <w:lang w:val="en-CA"/>
+                                </w:rPr>
+                                <m:t>2</m:t>
+                              </m:r>
+                            </m:sub>
+                          </m:sSub>
+                        </m:e>
+                        <m:sup>
+                          <m:r>
+                            <w:rPr>
+                              <w:rFonts w:ascii="Cambria Math" w:eastAsiaTheme="minorEastAsia" w:hAnsi="Cambria Math"/>
+                              <w:lang w:val="en-CA"/>
+                            </w:rPr>
+                            <m:t>2</m:t>
+                          </m:r>
+                        </m:sup>
+                      </m:sSup>
+                      <m:r>
+                        <w:rPr>
+                          <w:rFonts w:ascii="Cambria Math" w:eastAsiaTheme="minorEastAsia" w:hAnsi="Cambria Math" w:cs="Times New Roman"/>
+                          <w:sz w:val="24"/>
+                          <w:szCs w:val="24"/>
+                        </w:rPr>
+                        <m:t>∙</m:t>
+                      </m:r>
+                      <m:sSup>
+                        <m:sSupPr>
+                          <m:ctrlPr>
+                            <w:rPr>
+                              <w:rFonts w:ascii="Cambria Math" w:eastAsiaTheme="minorEastAsia" w:hAnsi="Cambria Math"/>
+                              <w:i/>
+                              <w:lang w:val="en-CA"/>
+                            </w:rPr>
+                          </m:ctrlPr>
+                        </m:sSupPr>
+                        <m:e>
+                          <m:r>
+                            <w:rPr>
+                              <w:rFonts w:ascii="Cambria Math" w:eastAsiaTheme="minorEastAsia" w:hAnsi="Cambria Math"/>
+                              <w:i/>
+                              <w:lang w:val="en-CA"/>
+                            </w:rPr>
+                            <w:sym w:font="Symbol" w:char="F077"/>
+                          </m:r>
+                        </m:e>
+                        <m:sup>
+                          <m:r>
+                            <w:rPr>
+                              <w:rFonts w:ascii="Cambria Math" w:eastAsiaTheme="minorEastAsia" w:hAnsi="Cambria Math"/>
+                              <w:lang w:val="en-CA"/>
+                            </w:rPr>
+                            <m:t>2</m:t>
+                          </m:r>
+                        </m:sup>
+                      </m:sSup>
+                      <m:r>
+                        <w:rPr>
+                          <w:rFonts w:ascii="Cambria Math" w:eastAsiaTheme="minorEastAsia" w:hAnsi="Cambria Math"/>
+                          <w:lang w:val="ru-RU"/>
+                        </w:rPr>
+                        <m:t>-</m:t>
+                      </m:r>
+                      <m:r>
+                        <w:rPr>
+                          <w:rFonts w:ascii="Cambria Math" w:eastAsiaTheme="minorEastAsia" w:hAnsi="Cambria Math"/>
+                          <w:lang w:val="en-CA"/>
+                        </w:rPr>
+                        <m:t>2</m:t>
+                      </m:r>
+                      <m:r>
+                        <w:rPr>
+                          <w:rFonts w:ascii="Cambria Math" w:eastAsiaTheme="minorEastAsia" w:hAnsi="Cambria Math" w:cs="Times New Roman"/>
+                          <w:sz w:val="24"/>
+                          <w:szCs w:val="24"/>
+                        </w:rPr>
+                        <m:t>∙</m:t>
+                      </m:r>
+                      <m:sSub>
+                        <m:sSubPr>
+                          <m:ctrlPr>
+                            <w:rPr>
+                              <w:rFonts w:ascii="Cambria Math" w:eastAsiaTheme="minorEastAsia" w:hAnsi="Cambria Math"/>
+                              <w:i/>
+                              <w:lang w:val="en-CA"/>
+                            </w:rPr>
+                          </m:ctrlPr>
+                        </m:sSubPr>
+                        <m:e>
+                          <m:r>
+                            <w:rPr>
+                              <w:rFonts w:ascii="Cambria Math" w:eastAsiaTheme="minorEastAsia" w:hAnsi="Cambria Math"/>
+                              <w:lang w:val="en-CA"/>
+                            </w:rPr>
+                            <m:t>C</m:t>
+                          </m:r>
+                        </m:e>
+                        <m:sub>
+                          <m:r>
+                            <w:rPr>
+                              <w:rFonts w:ascii="Cambria Math" w:eastAsiaTheme="minorEastAsia" w:hAnsi="Cambria Math"/>
+                              <w:lang w:val="en-CA"/>
+                            </w:rPr>
+                            <m:t>1</m:t>
+                          </m:r>
+                        </m:sub>
+                      </m:sSub>
+                      <m:r>
+                        <w:rPr>
+                          <w:rFonts w:ascii="Cambria Math" w:eastAsiaTheme="minorEastAsia" w:hAnsi="Cambria Math" w:cs="Times New Roman"/>
+                          <w:sz w:val="24"/>
+                          <w:szCs w:val="24"/>
+                        </w:rPr>
+                        <m:t>∙</m:t>
+                      </m:r>
+                      <m:sSub>
+                        <m:sSubPr>
+                          <m:ctrlPr>
+                            <w:rPr>
+                              <w:rFonts w:ascii="Cambria Math" w:eastAsiaTheme="minorEastAsia" w:hAnsi="Cambria Math"/>
+                              <w:i/>
+                              <w:lang w:val="en-CA"/>
+                            </w:rPr>
+                          </m:ctrlPr>
+                        </m:sSubPr>
+                        <m:e>
+                          <m:r>
+                            <w:rPr>
+                              <w:rFonts w:ascii="Cambria Math" w:eastAsiaTheme="minorEastAsia" w:hAnsi="Cambria Math"/>
+                              <w:lang w:val="en-CA"/>
+                            </w:rPr>
+                            <m:t>C</m:t>
+                          </m:r>
+                        </m:e>
+                        <m:sub>
+                          <m:r>
+                            <w:rPr>
+                              <w:rFonts w:ascii="Cambria Math" w:eastAsiaTheme="minorEastAsia" w:hAnsi="Cambria Math"/>
+                              <w:lang w:val="en-CA"/>
+                            </w:rPr>
+                            <m:t>2</m:t>
+                          </m:r>
+                        </m:sub>
+                      </m:sSub>
+                      <m:r>
+                        <w:rPr>
+                          <w:rFonts w:ascii="Cambria Math" w:eastAsiaTheme="minorEastAsia" w:hAnsi="Cambria Math" w:cs="Times New Roman"/>
+                          <w:sz w:val="24"/>
+                          <w:szCs w:val="24"/>
+                        </w:rPr>
+                        <m:t>∙</m:t>
+                      </m:r>
+                      <m:sSup>
+                        <m:sSupPr>
+                          <m:ctrlPr>
+                            <w:rPr>
+                              <w:rFonts w:ascii="Cambria Math" w:eastAsiaTheme="minorEastAsia" w:hAnsi="Cambria Math"/>
+                              <w:i/>
+                              <w:lang w:val="en-CA"/>
+                            </w:rPr>
+                          </m:ctrlPr>
+                        </m:sSupPr>
+                        <m:e>
+                          <m:r>
+                            <w:rPr>
+                              <w:rFonts w:ascii="Cambria Math" w:eastAsiaTheme="minorEastAsia" w:hAnsi="Cambria Math"/>
+                              <w:i/>
+                              <w:lang w:val="en-CA"/>
+                            </w:rPr>
+                            <w:sym w:font="Symbol" w:char="F077"/>
+                          </m:r>
+                        </m:e>
+                        <m:sup>
+                          <m:r>
+                            <w:rPr>
+                              <w:rFonts w:ascii="Cambria Math" w:eastAsiaTheme="minorEastAsia" w:hAnsi="Cambria Math"/>
+                              <w:lang w:val="en-CA"/>
+                            </w:rPr>
+                            <m:t>2</m:t>
+                          </m:r>
+                        </m:sup>
+                      </m:sSup>
+                      <m:r>
+                        <w:rPr>
+                          <w:rFonts w:ascii="Cambria Math" w:eastAsiaTheme="minorEastAsia" w:hAnsi="Cambria Math"/>
+                          <w:lang w:val="en-CA"/>
+                        </w:rPr>
+                        <m:t>)</m:t>
+                      </m:r>
+                    </m:e>
+                    <m:sup>
+                      <m:r>
+                        <w:rPr>
+                          <w:rFonts w:ascii="Cambria Math" w:eastAsiaTheme="minorEastAsia" w:hAnsi="Cambria Math"/>
+                          <w:lang w:val="en-CA"/>
+                        </w:rPr>
+                        <m:t>2</m:t>
+                      </m:r>
+                    </m:sup>
+                  </m:sSup>
+                  <m:r>
+                    <w:rPr>
+                      <w:rFonts w:ascii="Cambria Math" w:eastAsiaTheme="minorEastAsia" w:hAnsi="Cambria Math"/>
+                      <w:lang w:val="en-CA"/>
+                    </w:rPr>
+                    <m:t>+</m:t>
+                  </m:r>
+                  <m:sSup>
+                    <m:sSupPr>
+                      <m:ctrlPr>
+                        <w:rPr>
+                          <w:rFonts w:ascii="Cambria Math" w:eastAsiaTheme="minorEastAsia" w:hAnsi="Cambria Math"/>
+                          <w:i/>
+                          <w:lang w:val="en-CA"/>
+                        </w:rPr>
+                      </m:ctrlPr>
+                    </m:sSupPr>
+                    <m:e>
+                      <m:sSub>
+                        <m:sSubPr>
+                          <m:ctrlPr>
+                            <w:rPr>
+                              <w:rFonts w:ascii="Cambria Math" w:eastAsiaTheme="minorEastAsia" w:hAnsi="Cambria Math"/>
+                              <w:i/>
+                              <w:lang w:val="en-CA"/>
+                            </w:rPr>
+                          </m:ctrlPr>
+                        </m:sSubPr>
+                        <m:e>
+                          <m:r>
+                            <w:rPr>
+                              <w:rFonts w:ascii="Cambria Math" w:eastAsiaTheme="minorEastAsia" w:hAnsi="Cambria Math"/>
+                              <w:lang w:val="en-CA"/>
+                            </w:rPr>
+                            <m:t>(C</m:t>
+                          </m:r>
+                        </m:e>
+                        <m:sub>
+                          <m:r>
+                            <w:rPr>
+                              <w:rFonts w:ascii="Cambria Math" w:eastAsiaTheme="minorEastAsia" w:hAnsi="Cambria Math"/>
+                              <w:lang w:val="en-CA"/>
+                            </w:rPr>
+                            <m:t>2</m:t>
+                          </m:r>
+                        </m:sub>
+                      </m:sSub>
+                      <m:sSub>
+                        <m:sSubPr>
+                          <m:ctrlPr>
+                            <w:rPr>
+                              <w:rFonts w:ascii="Cambria Math" w:eastAsiaTheme="minorEastAsia" w:hAnsi="Cambria Math"/>
+                              <w:i/>
+                              <w:lang w:val="en-CA"/>
+                            </w:rPr>
+                          </m:ctrlPr>
+                        </m:sSubPr>
+                        <m:e>
+                          <m:r>
+                            <w:rPr>
+                              <w:rFonts w:ascii="Cambria Math" w:eastAsiaTheme="minorEastAsia" w:hAnsi="Cambria Math" w:cs="Times New Roman"/>
+                              <w:sz w:val="24"/>
+                              <w:szCs w:val="24"/>
+                            </w:rPr>
+                            <m:t>∙</m:t>
+                          </m:r>
+                          <m:r>
+                            <w:rPr>
+                              <w:rFonts w:ascii="Cambria Math" w:eastAsiaTheme="minorEastAsia" w:hAnsi="Cambria Math"/>
+                              <w:lang w:val="en-CA"/>
+                            </w:rPr>
+                            <m:t>g</m:t>
+                          </m:r>
+                        </m:e>
+                        <m:sub>
+                          <m:r>
+                            <w:rPr>
+                              <w:rFonts w:ascii="Cambria Math" w:eastAsiaTheme="minorEastAsia" w:hAnsi="Cambria Math"/>
+                              <w:lang w:val="en-CA"/>
+                            </w:rPr>
+                            <m:t>1</m:t>
+                          </m:r>
+                        </m:sub>
+                      </m:sSub>
+                      <m:r>
+                        <w:rPr>
+                          <w:rFonts w:ascii="Cambria Math" w:eastAsiaTheme="minorEastAsia" w:hAnsi="Cambria Math" w:cs="Times New Roman"/>
+                          <w:sz w:val="24"/>
+                          <w:szCs w:val="24"/>
+                        </w:rPr>
+                        <m:t>∙</m:t>
+                      </m:r>
+                      <m:r>
+                        <w:rPr>
+                          <w:rFonts w:ascii="Cambria Math" w:eastAsiaTheme="minorEastAsia" w:hAnsi="Cambria Math"/>
+                          <w:i/>
+                          <w:lang w:val="en-CA"/>
+                        </w:rPr>
+                        <w:sym w:font="Symbol" w:char="F077"/>
+                      </m:r>
+                      <m:r>
+                        <w:rPr>
+                          <w:rFonts w:ascii="Cambria Math" w:eastAsiaTheme="minorEastAsia" w:hAnsi="Cambria Math"/>
+                          <w:lang w:val="en-CA"/>
+                        </w:rPr>
+                        <m:t>+</m:t>
+                      </m:r>
+                      <m:sSub>
+                        <m:sSubPr>
+                          <m:ctrlPr>
+                            <w:rPr>
+                              <w:rFonts w:ascii="Cambria Math" w:eastAsiaTheme="minorEastAsia" w:hAnsi="Cambria Math"/>
+                              <w:i/>
+                              <w:lang w:val="en-CA"/>
+                            </w:rPr>
+                          </m:ctrlPr>
+                        </m:sSubPr>
+                        <m:e>
+                          <m:r>
+                            <w:rPr>
+                              <w:rFonts w:ascii="Cambria Math" w:eastAsiaTheme="minorEastAsia" w:hAnsi="Cambria Math"/>
+                              <w:lang w:val="en-CA"/>
+                            </w:rPr>
+                            <m:t>C</m:t>
+                          </m:r>
+                        </m:e>
+                        <m:sub>
+                          <m:r>
+                            <w:rPr>
+                              <w:rFonts w:ascii="Cambria Math" w:eastAsiaTheme="minorEastAsia" w:hAnsi="Cambria Math"/>
+                              <w:lang w:val="en-CA"/>
+                            </w:rPr>
+                            <m:t>1</m:t>
+                          </m:r>
+                        </m:sub>
+                      </m:sSub>
+                      <m:sSub>
+                        <m:sSubPr>
+                          <m:ctrlPr>
+                            <w:rPr>
+                              <w:rFonts w:ascii="Cambria Math" w:eastAsiaTheme="minorEastAsia" w:hAnsi="Cambria Math"/>
+                              <w:i/>
+                              <w:lang w:val="en-CA"/>
+                            </w:rPr>
+                          </m:ctrlPr>
+                        </m:sSubPr>
+                        <m:e>
+                          <m:r>
+                            <w:rPr>
+                              <w:rFonts w:ascii="Cambria Math" w:eastAsiaTheme="minorEastAsia" w:hAnsi="Cambria Math" w:cs="Times New Roman"/>
+                              <w:sz w:val="24"/>
+                              <w:szCs w:val="24"/>
+                            </w:rPr>
+                            <m:t>∙</m:t>
+                          </m:r>
+                          <m:r>
+                            <w:rPr>
+                              <w:rFonts w:ascii="Cambria Math" w:eastAsiaTheme="minorEastAsia" w:hAnsi="Cambria Math"/>
+                              <w:lang w:val="en-CA"/>
+                            </w:rPr>
+                            <m:t>g</m:t>
+                          </m:r>
+                        </m:e>
+                        <m:sub>
+                          <m:r>
+                            <w:rPr>
+                              <w:rFonts w:ascii="Cambria Math" w:eastAsiaTheme="minorEastAsia" w:hAnsi="Cambria Math"/>
+                              <w:lang w:val="en-CA"/>
+                            </w:rPr>
+                            <m:t>3</m:t>
+                          </m:r>
+                        </m:sub>
+                      </m:sSub>
+                      <m:r>
+                        <w:rPr>
+                          <w:rFonts w:ascii="Cambria Math" w:eastAsiaTheme="minorEastAsia" w:hAnsi="Cambria Math" w:cs="Times New Roman"/>
+                          <w:sz w:val="24"/>
+                          <w:szCs w:val="24"/>
+                        </w:rPr>
+                        <m:t>∙</m:t>
+                      </m:r>
+                      <m:r>
+                        <w:rPr>
+                          <w:rFonts w:ascii="Cambria Math" w:eastAsiaTheme="minorEastAsia" w:hAnsi="Cambria Math"/>
+                          <w:i/>
+                          <w:lang w:val="en-CA"/>
+                        </w:rPr>
+                        <w:sym w:font="Symbol" w:char="F077"/>
+                      </m:r>
+                      <m:r>
+                        <w:rPr>
+                          <w:rFonts w:ascii="Cambria Math" w:eastAsiaTheme="minorEastAsia" w:hAnsi="Cambria Math"/>
+                          <w:lang w:val="en-CA"/>
+                        </w:rPr>
+                        <m:t>+</m:t>
+                      </m:r>
+                      <m:sSub>
+                        <m:sSubPr>
+                          <m:ctrlPr>
+                            <w:rPr>
+                              <w:rFonts w:ascii="Cambria Math" w:eastAsiaTheme="minorEastAsia" w:hAnsi="Cambria Math"/>
+                              <w:i/>
+                              <w:lang w:val="en-CA"/>
+                            </w:rPr>
+                          </m:ctrlPr>
+                        </m:sSubPr>
+                        <m:e>
+                          <m:r>
+                            <w:rPr>
+                              <w:rFonts w:ascii="Cambria Math" w:eastAsiaTheme="minorEastAsia" w:hAnsi="Cambria Math"/>
+                              <w:lang w:val="en-CA"/>
+                            </w:rPr>
+                            <m:t>C</m:t>
+                          </m:r>
+                        </m:e>
+                        <m:sub>
+                          <m:r>
+                            <w:rPr>
+                              <w:rFonts w:ascii="Cambria Math" w:eastAsiaTheme="minorEastAsia" w:hAnsi="Cambria Math"/>
+                              <w:lang w:val="en-CA"/>
+                            </w:rPr>
+                            <m:t>2</m:t>
+                          </m:r>
+                        </m:sub>
+                      </m:sSub>
+                      <m:sSub>
+                        <m:sSubPr>
+                          <m:ctrlPr>
+                            <w:rPr>
+                              <w:rFonts w:ascii="Cambria Math" w:eastAsiaTheme="minorEastAsia" w:hAnsi="Cambria Math"/>
+                              <w:i/>
+                              <w:lang w:val="en-CA"/>
+                            </w:rPr>
+                          </m:ctrlPr>
+                        </m:sSubPr>
+                        <m:e>
+                          <m:r>
+                            <w:rPr>
+                              <w:rFonts w:ascii="Cambria Math" w:eastAsiaTheme="minorEastAsia" w:hAnsi="Cambria Math" w:cs="Times New Roman"/>
+                              <w:sz w:val="24"/>
+                              <w:szCs w:val="24"/>
+                            </w:rPr>
+                            <m:t>∙</m:t>
+                          </m:r>
+                          <m:r>
+                            <w:rPr>
+                              <w:rFonts w:ascii="Cambria Math" w:eastAsiaTheme="minorEastAsia" w:hAnsi="Cambria Math"/>
+                              <w:lang w:val="en-CA"/>
+                            </w:rPr>
+                            <m:t>g</m:t>
+                          </m:r>
+                        </m:e>
+                        <m:sub>
+                          <m:r>
+                            <w:rPr>
+                              <w:rFonts w:ascii="Cambria Math" w:eastAsiaTheme="minorEastAsia" w:hAnsi="Cambria Math"/>
+                              <w:lang w:val="en-CA"/>
+                            </w:rPr>
+                            <m:t>2</m:t>
+                          </m:r>
+                        </m:sub>
+                      </m:sSub>
+                      <m:r>
+                        <w:rPr>
+                          <w:rFonts w:ascii="Cambria Math" w:eastAsiaTheme="minorEastAsia" w:hAnsi="Cambria Math" w:cs="Times New Roman"/>
+                          <w:sz w:val="24"/>
+                          <w:szCs w:val="24"/>
+                        </w:rPr>
+                        <m:t>∙</m:t>
+                      </m:r>
+                      <m:r>
+                        <w:rPr>
+                          <w:rFonts w:ascii="Cambria Math" w:eastAsiaTheme="minorEastAsia" w:hAnsi="Cambria Math"/>
+                          <w:i/>
+                          <w:lang w:val="en-CA"/>
+                        </w:rPr>
+                        <w:sym w:font="Symbol" w:char="F077"/>
+                      </m:r>
+                      <m:r>
+                        <w:rPr>
+                          <w:rFonts w:ascii="Cambria Math" w:eastAsiaTheme="minorEastAsia" w:hAnsi="Cambria Math"/>
+                          <w:lang w:val="en-CA"/>
+                        </w:rPr>
+                        <m:t>+</m:t>
+                      </m:r>
+                      <m:sSub>
+                        <m:sSubPr>
+                          <m:ctrlPr>
+                            <w:rPr>
+                              <w:rFonts w:ascii="Cambria Math" w:eastAsiaTheme="minorEastAsia" w:hAnsi="Cambria Math"/>
+                              <w:i/>
+                              <w:lang w:val="en-CA"/>
+                            </w:rPr>
+                          </m:ctrlPr>
+                        </m:sSubPr>
+                        <m:e>
+                          <m:r>
+                            <w:rPr>
+                              <w:rFonts w:ascii="Cambria Math" w:eastAsiaTheme="minorEastAsia" w:hAnsi="Cambria Math"/>
+                              <w:lang w:val="en-CA"/>
+                            </w:rPr>
+                            <m:t>C</m:t>
+                          </m:r>
+                        </m:e>
+                        <m:sub>
+                          <m:r>
+                            <w:rPr>
+                              <w:rFonts w:ascii="Cambria Math" w:eastAsiaTheme="minorEastAsia" w:hAnsi="Cambria Math"/>
+                              <w:lang w:val="en-CA"/>
+                            </w:rPr>
+                            <m:t>2</m:t>
+                          </m:r>
+                        </m:sub>
+                      </m:sSub>
+                      <m:sSub>
+                        <m:sSubPr>
+                          <m:ctrlPr>
+                            <w:rPr>
+                              <w:rFonts w:ascii="Cambria Math" w:eastAsiaTheme="minorEastAsia" w:hAnsi="Cambria Math"/>
+                              <w:i/>
+                              <w:lang w:val="en-CA"/>
+                            </w:rPr>
+                          </m:ctrlPr>
+                        </m:sSubPr>
+                        <m:e>
+                          <m:r>
+                            <w:rPr>
+                              <w:rFonts w:ascii="Cambria Math" w:eastAsiaTheme="minorEastAsia" w:hAnsi="Cambria Math" w:cs="Times New Roman"/>
+                              <w:sz w:val="24"/>
+                              <w:szCs w:val="24"/>
+                            </w:rPr>
+                            <m:t>∙</m:t>
+                          </m:r>
+                          <m:r>
+                            <w:rPr>
+                              <w:rFonts w:ascii="Cambria Math" w:eastAsiaTheme="minorEastAsia" w:hAnsi="Cambria Math"/>
+                              <w:lang w:val="en-CA"/>
+                            </w:rPr>
+                            <m:t>g</m:t>
+                          </m:r>
+                        </m:e>
+                        <m:sub>
+                          <m:r>
+                            <w:rPr>
+                              <w:rFonts w:ascii="Cambria Math" w:eastAsiaTheme="minorEastAsia" w:hAnsi="Cambria Math"/>
+                              <w:lang w:val="en-CA"/>
+                            </w:rPr>
+                            <m:t>3</m:t>
+                          </m:r>
+                        </m:sub>
+                      </m:sSub>
+                      <m:r>
+                        <w:rPr>
+                          <w:rFonts w:ascii="Cambria Math" w:eastAsiaTheme="minorEastAsia" w:hAnsi="Cambria Math" w:cs="Times New Roman"/>
+                          <w:sz w:val="24"/>
+                          <w:szCs w:val="24"/>
+                        </w:rPr>
+                        <m:t>∙</m:t>
+                      </m:r>
+                      <m:r>
+                        <w:rPr>
+                          <w:rFonts w:ascii="Cambria Math" w:eastAsiaTheme="minorEastAsia" w:hAnsi="Cambria Math"/>
+                          <w:i/>
+                          <w:lang w:val="en-CA"/>
+                        </w:rPr>
+                        <w:sym w:font="Symbol" w:char="F077"/>
+                      </m:r>
+                      <m:r>
+                        <w:rPr>
+                          <w:rFonts w:ascii="Cambria Math" w:eastAsiaTheme="minorEastAsia" w:hAnsi="Cambria Math"/>
+                          <w:lang w:val="en-CA"/>
+                        </w:rPr>
+                        <m:t>)</m:t>
+                      </m:r>
+                    </m:e>
+                    <m:sup>
+                      <m:r>
+                        <w:rPr>
+                          <w:rFonts w:ascii="Cambria Math" w:eastAsiaTheme="minorEastAsia" w:hAnsi="Cambria Math"/>
+                          <w:lang w:val="en-CA"/>
+                        </w:rPr>
+                        <m:t>2</m:t>
+                      </m:r>
+                    </m:sup>
+                  </m:sSup>
+                </m:e>
+              </m:rad>
+            </m:den>
+          </m:f>
+        </m:oMath>
+      </m:oMathPara>
+    </w:p>
+    <w:p>
+      <w:pPr>
+        <w:ind w:left="360"/>
+        <w:rPr>
+          <w:rFonts w:eastAsiaTheme="minorEastAsia"/>
+          <w:lang w:val="en-CA"/>
+        </w:rPr>
+      </w:pPr>
+      <m:oMathPara>
+        <m:oMathParaPr>
+          <m:jc m:val="left"/>
+        </m:oMathParaPr>
+        <m:oMath>
+          <m:sSub>
+            <m:sSubPr>
+              <m:ctrlPr>
+                <w:rPr>
+                  <w:rFonts w:ascii="Cambria Math" w:eastAsiaTheme="minorEastAsia" w:hAnsi="Cambria Math"/>
+                  <w:i/>
+                  <w:lang w:val="en-CA"/>
+                </w:rPr>
+              </m:ctrlPr>
+            </m:sSubPr>
+            <m:e>
+              <m:r>
+                <m:rPr>
+                  <m:sty m:val="p"/>
+                </m:rPr>
+                <w:rPr>
+                  <w:rFonts w:ascii="Cambria Math" w:eastAsiaTheme="minorEastAsia" w:hAnsi="Cambria Math"/>
+                  <w:lang w:val="en-CA"/>
+                </w:rPr>
+                <m:t>ψ</m:t>
+              </m:r>
+              <m:ctrlPr>
+                <w:rPr>
+                  <w:rFonts w:ascii="Cambria Math" w:eastAsiaTheme="minorEastAsia" w:hAnsi="Cambria Math"/>
+                  <w:lang w:val="en-CA"/>
+                </w:rPr>
+              </m:ctrlPr>
+            </m:e>
+            <m:sub>
+              <m:r>
+                <w:rPr>
+                  <w:rFonts w:ascii="Cambria Math" w:eastAsiaTheme="minorEastAsia" w:hAnsi="Cambria Math"/>
+                  <w:lang w:val="en-CA"/>
+                </w:rPr>
+                <m:t>k</m:t>
+              </m:r>
+            </m:sub>
+          </m:sSub>
+          <m:d>
+            <m:dPr>
+              <m:ctrlPr>
+                <w:rPr>
+                  <w:rFonts w:ascii="Cambria Math" w:eastAsiaTheme="minorEastAsia" w:hAnsi="Cambria Math"/>
+                  <w:i/>
+                  <w:lang w:val="en-CA"/>
+                </w:rPr>
+              </m:ctrlPr>
+            </m:dPr>
+            <m:e>
+              <m:r>
+                <m:rPr>
+                  <m:sty m:val="p"/>
+                </m:rPr>
+                <w:rPr>
+                  <w:rFonts w:ascii="Cambria Math" w:eastAsiaTheme="minorEastAsia" w:hAnsi="Cambria Math"/>
+                  <w:lang w:val="en-CA"/>
+                </w:rPr>
+                <m:t>ω</m:t>
+              </m:r>
+            </m:e>
+          </m:d>
+          <m:r>
+            <w:rPr>
+              <w:rFonts w:ascii="Cambria Math" w:eastAsiaTheme="minorEastAsia" w:hAnsi="Cambria Math"/>
+              <w:lang w:val="en-CA"/>
+            </w:rPr>
+            <m:t>=-arctg</m:t>
+          </m:r>
+          <m:d>
+            <m:dPr>
+              <m:ctrlPr>
+                <w:rPr>
+                  <w:rFonts w:ascii="Cambria Math" w:eastAsiaTheme="minorEastAsia" w:hAnsi="Cambria Math"/>
+                  <w:i/>
+                  <w:lang w:val="en-CA"/>
+                </w:rPr>
+              </m:ctrlPr>
+            </m:dPr>
+            <m:e>
+              <m:f>
+                <m:fPr>
+                  <m:ctrlPr>
+                    <w:rPr>
+                      <w:rFonts w:ascii="Cambria Math" w:eastAsiaTheme="minorEastAsia" w:hAnsi="Cambria Math"/>
+                      <w:lang w:val="en-CA"/>
+                    </w:rPr>
+                  </m:ctrlPr>
+                </m:fPr>
+                <m:num>
                   <m:sSub>
                     <m:sSubPr>
                       <m:ctrlPr>
@@ -15628,175 +16498,43 @@
                       </m:r>
                     </m:sub>
                   </m:sSub>
-                </m:e>
-                <m:sup>
-                  <m:r>
-                    <w:rPr>
-                      <w:rFonts w:ascii="Cambria Math" w:eastAsiaTheme="minorEastAsia" w:hAnsi="Cambria Math"/>
-                      <w:lang w:val="en-CA"/>
-                    </w:rPr>
-                    <m:t>2</m:t>
-                  </m:r>
-                </m:sup>
-              </m:sSup>
-              <m:r>
-                <w:rPr>
-                  <w:rFonts w:ascii="Cambria Math" w:eastAsiaTheme="minorEastAsia" w:hAnsi="Cambria Math" w:cs="Times New Roman"/>
-                  <w:sz w:val="24"/>
-                  <w:szCs w:val="24"/>
-                </w:rPr>
-                <m:t>∙</m:t>
-              </m:r>
-              <m:sSup>
-                <m:sSupPr>
-                  <m:ctrlPr>
-                    <w:rPr>
-                      <w:rFonts w:ascii="Cambria Math" w:eastAsiaTheme="minorEastAsia" w:hAnsi="Cambria Math"/>
-                      <w:i/>
-                      <w:lang w:val="en-CA"/>
-                    </w:rPr>
-                  </m:ctrlPr>
-                </m:sSupPr>
-                <m:e>
-                  <m:r>
-                    <w:rPr>
-                      <w:rFonts w:ascii="Cambria Math" w:eastAsiaTheme="minorEastAsia" w:hAnsi="Cambria Math"/>
-                      <w:i/>
-                      <w:lang w:val="en-CA"/>
-                    </w:rPr>
-                    <w:sym w:font="Symbol" w:char="F077"/>
-                  </m:r>
-                </m:e>
-                <m:sup>
-                  <m:r>
-                    <w:rPr>
-                      <w:rFonts w:ascii="Cambria Math" w:eastAsiaTheme="minorEastAsia" w:hAnsi="Cambria Math"/>
-                      <w:lang w:val="en-CA"/>
-                    </w:rPr>
-                    <m:t>2</m:t>
-                  </m:r>
-                </m:sup>
-              </m:sSup>
-              <m:r>
-                <w:rPr>
-                  <w:rFonts w:ascii="Cambria Math" w:eastAsiaTheme="minorEastAsia" w:hAnsi="Cambria Math"/>
-                  <w:lang w:val="en-CA"/>
-                </w:rPr>
-                <m:t>+</m:t>
-              </m:r>
-              <m:sSub>
-                <m:sSubPr>
-                  <m:ctrlPr>
-                    <w:rPr>
-                      <w:rFonts w:ascii="Cambria Math" w:eastAsiaTheme="minorEastAsia" w:hAnsi="Cambria Math"/>
-                      <w:i/>
-                      <w:lang w:val="en-CA"/>
-                    </w:rPr>
-                  </m:ctrlPr>
-                </m:sSubPr>
-                <m:e>
-                  <m:r>
-                    <w:rPr>
-                      <w:rFonts w:ascii="Cambria Math" w:eastAsiaTheme="minorEastAsia" w:hAnsi="Cambria Math"/>
-                      <w:lang w:val="en-CA"/>
-                    </w:rPr>
-                    <m:t>g</m:t>
-                  </m:r>
-                </m:e>
-                <m:sub>
-                  <m:r>
-                    <w:rPr>
-                      <w:rFonts w:ascii="Cambria Math" w:eastAsiaTheme="minorEastAsia" w:hAnsi="Cambria Math"/>
-                      <w:lang w:val="en-CA"/>
-                    </w:rPr>
-                    <m:t>2</m:t>
-                  </m:r>
-                </m:sub>
-              </m:sSub>
-              <m:r>
-                <w:rPr>
-                  <w:rFonts w:ascii="Cambria Math" w:eastAsiaTheme="minorEastAsia" w:hAnsi="Cambria Math" w:cs="Times New Roman"/>
-                  <w:sz w:val="24"/>
-                  <w:szCs w:val="24"/>
-                </w:rPr>
-                <m:t>∙</m:t>
-              </m:r>
-              <m:sSub>
-                <m:sSubPr>
-                  <m:ctrlPr>
-                    <w:rPr>
-                      <w:rFonts w:ascii="Cambria Math" w:eastAsiaTheme="minorEastAsia" w:hAnsi="Cambria Math"/>
-                      <w:i/>
-                      <w:lang w:val="en-CA"/>
-                    </w:rPr>
-                  </m:ctrlPr>
-                </m:sSubPr>
-                <m:e>
-                  <m:r>
-                    <w:rPr>
-                      <w:rFonts w:ascii="Cambria Math" w:eastAsiaTheme="minorEastAsia" w:hAnsi="Cambria Math"/>
-                      <w:lang w:val="en-CA"/>
-                    </w:rPr>
-                    <m:t>g</m:t>
-                  </m:r>
-                </m:e>
-                <m:sub>
-                  <m:r>
-                    <w:rPr>
-                      <w:rFonts w:ascii="Cambria Math" w:eastAsiaTheme="minorEastAsia" w:hAnsi="Cambria Math"/>
-                      <w:lang w:val="en-CA"/>
-                    </w:rPr>
-                    <m:t>3</m:t>
-                  </m:r>
-                </m:sub>
-              </m:sSub>
-              <m:r>
-                <w:rPr>
-                  <w:rFonts w:ascii="Cambria Math" w:eastAsiaTheme="minorEastAsia" w:hAnsi="Cambria Math"/>
-                  <w:lang w:val="en-CA"/>
-                </w:rPr>
-                <m:t>+</m:t>
-              </m:r>
-              <m:sSub>
-                <m:sSubPr>
-                  <m:ctrlPr>
-                    <w:rPr>
-                      <w:rFonts w:ascii="Cambria Math" w:eastAsiaTheme="minorEastAsia" w:hAnsi="Cambria Math"/>
-                      <w:i/>
-                      <w:lang w:val="en-CA"/>
-                    </w:rPr>
-                  </m:ctrlPr>
-                </m:sSubPr>
-                <m:e>
-                  <m:r>
-                    <w:rPr>
-                      <w:rFonts w:ascii="Cambria Math" w:eastAsiaTheme="minorEastAsia" w:hAnsi="Cambria Math"/>
-                      <w:lang w:val="en-CA"/>
-                    </w:rPr>
-                    <m:t>g</m:t>
-                  </m:r>
-                </m:e>
-                <m:sub>
-                  <m:r>
-                    <w:rPr>
-                      <w:rFonts w:ascii="Cambria Math" w:eastAsiaTheme="minorEastAsia" w:hAnsi="Cambria Math"/>
-                      <w:lang w:val="en-CA"/>
-                    </w:rPr>
-                    <m:t>2</m:t>
-                  </m:r>
-                </m:sub>
-              </m:sSub>
-              <m:sSub>
-                <m:sSubPr>
-                  <m:ctrlPr>
-                    <w:rPr>
-                      <w:rFonts w:ascii="Cambria Math" w:eastAsiaTheme="minorEastAsia" w:hAnsi="Cambria Math"/>
-                      <w:i/>
-                      <w:lang w:val="en-CA"/>
-                    </w:rPr>
-                  </m:ctrlPr>
-                </m:sSubPr>
-                <m:e>
+                  <m:sSub>
+                    <m:sSubPr>
+                      <m:ctrlPr>
+                        <w:rPr>
+                          <w:rFonts w:ascii="Cambria Math" w:eastAsiaTheme="minorEastAsia" w:hAnsi="Cambria Math"/>
+                          <w:i/>
+                          <w:lang w:val="en-CA"/>
+                        </w:rPr>
+                      </m:ctrlPr>
+                    </m:sSubPr>
+                    <m:e>
+                      <m:r>
+                        <w:rPr>
+                          <w:rFonts w:ascii="Cambria Math" w:eastAsiaTheme="minorEastAsia" w:hAnsi="Cambria Math" w:cs="Times New Roman"/>
+                          <w:sz w:val="24"/>
+                          <w:szCs w:val="24"/>
+                        </w:rPr>
+                        <m:t>∙</m:t>
+                      </m:r>
+                      <m:r>
+                        <w:rPr>
+                          <w:rFonts w:ascii="Cambria Math" w:eastAsiaTheme="minorEastAsia" w:hAnsi="Cambria Math"/>
+                          <w:lang w:val="en-CA"/>
+                        </w:rPr>
+                        <m:t>g</m:t>
+                      </m:r>
+                    </m:e>
+                    <m:sub>
+                      <m:r>
+                        <w:rPr>
+                          <w:rFonts w:ascii="Cambria Math" w:eastAsiaTheme="minorEastAsia" w:hAnsi="Cambria Math"/>
+                          <w:lang w:val="en-CA"/>
+                        </w:rPr>
+                        <m:t>1</m:t>
+                      </m:r>
+                    </m:sub>
+                  </m:sSub>
                   <m:r>
                     <w:rPr>
                       <w:rFonts w:ascii="Cambria Math" w:eastAsiaTheme="minorEastAsia" w:hAnsi="Cambria Math" w:cs="Times New Roman"/>
@@ -15808,68 +16546,84 @@
                   <m:r>
                     <w:rPr>
                       <w:rFonts w:ascii="Cambria Math" w:eastAsiaTheme="minorEastAsia" w:hAnsi="Cambria Math"/>
-                      <w:lang w:val="en-CA"/>
-                    </w:rPr>
-                    <m:t>g</m:t>
-                  </m:r>
-                </m:e>
-                <m:sub>
-                  <m:r>
-                    <w:rPr>
-                      <w:rFonts w:ascii="Cambria Math" w:eastAsiaTheme="minorEastAsia" w:hAnsi="Cambria Math"/>
-                      <w:lang w:val="en-CA"/>
-                    </w:rPr>
-                    <m:t>3</m:t>
-                  </m:r>
-                </m:sub>
-              </m:sSub>
-              <m:r>
-                <w:rPr>
-                  <w:rFonts w:ascii="Cambria Math" w:eastAsiaTheme="minorEastAsia" w:hAnsi="Cambria Math"/>
-                  <w:lang w:val="en-CA"/>
-                </w:rPr>
-                <m:t>+</m:t>
-              </m:r>
-              <m:sSub>
-                <m:sSubPr>
-                  <m:ctrlPr>
-                    <w:rPr>
-                      <w:rFonts w:ascii="Cambria Math" w:eastAsiaTheme="minorEastAsia" w:hAnsi="Cambria Math"/>
                       <w:i/>
                       <w:lang w:val="en-CA"/>
                     </w:rPr>
-                  </m:ctrlPr>
-                </m:sSubPr>
-                <m:e>
-                  <m:r>
-                    <w:rPr>
-                      <w:rFonts w:ascii="Cambria Math" w:eastAsiaTheme="minorEastAsia" w:hAnsi="Cambria Math"/>
-                      <w:lang w:val="en-CA"/>
-                    </w:rPr>
-                    <m:t>C</m:t>
-                  </m:r>
-                </m:e>
-                <m:sub>
-                  <m:r>
-                    <w:rPr>
-                      <w:rFonts w:ascii="Cambria Math" w:eastAsiaTheme="minorEastAsia" w:hAnsi="Cambria Math"/>
-                      <w:lang w:val="en-CA"/>
-                    </w:rPr>
-                    <m:t>2</m:t>
-                  </m:r>
-                </m:sub>
-              </m:sSub>
-              <m:sSub>
-                <m:sSubPr>
-                  <m:ctrlPr>
-                    <w:rPr>
-                      <w:rFonts w:ascii="Cambria Math" w:eastAsiaTheme="minorEastAsia" w:hAnsi="Cambria Math"/>
-                      <w:i/>
-                      <w:lang w:val="en-CA"/>
-                    </w:rPr>
-                  </m:ctrlPr>
-                </m:sSubPr>
-                <m:e>
+                    <w:sym w:font="Symbol" w:char="F077"/>
+                  </m:r>
+                  <m:r>
+                    <w:rPr>
+                      <w:rFonts w:ascii="Cambria Math" w:eastAsiaTheme="minorEastAsia" w:hAnsi="Cambria Math"/>
+                      <w:lang w:val="en-CA"/>
+                    </w:rPr>
+                    <m:t>+</m:t>
+                  </m:r>
+                  <m:sSub>
+                    <m:sSubPr>
+                      <m:ctrlPr>
+                        <w:rPr>
+                          <w:rFonts w:ascii="Cambria Math" w:eastAsiaTheme="minorEastAsia" w:hAnsi="Cambria Math"/>
+                          <w:i/>
+                          <w:lang w:val="en-CA"/>
+                        </w:rPr>
+                      </m:ctrlPr>
+                    </m:sSubPr>
+                    <m:e>
+                      <m:r>
+                        <w:rPr>
+                          <w:rFonts w:ascii="Cambria Math" w:eastAsiaTheme="minorEastAsia" w:hAnsi="Cambria Math"/>
+                          <w:lang w:val="en-CA"/>
+                        </w:rPr>
+                        <m:t>C</m:t>
+                      </m:r>
+                    </m:e>
+                    <m:sub>
+                      <m:r>
+                        <w:rPr>
+                          <w:rFonts w:ascii="Cambria Math" w:eastAsiaTheme="minorEastAsia" w:hAnsi="Cambria Math"/>
+                          <w:lang w:val="en-CA"/>
+                        </w:rPr>
+                        <m:t>1</m:t>
+                      </m:r>
+                    </m:sub>
+                  </m:sSub>
+                  <m:sSub>
+                    <m:sSubPr>
+                      <m:ctrlPr>
+                        <w:rPr>
+                          <w:rFonts w:ascii="Cambria Math" w:eastAsiaTheme="minorEastAsia" w:hAnsi="Cambria Math"/>
+                          <w:i/>
+                          <w:lang w:val="en-CA"/>
+                        </w:rPr>
+                      </m:ctrlPr>
+                    </m:sSubPr>
+                    <m:e>
+                      <m:r>
+                        <w:rPr>
+                          <w:rFonts w:ascii="Cambria Math" w:eastAsiaTheme="minorEastAsia" w:hAnsi="Cambria Math" w:cs="Times New Roman"/>
+                          <w:sz w:val="24"/>
+                          <w:szCs w:val="24"/>
+                        </w:rPr>
+                        <m:t>∙</m:t>
+                      </m:r>
+                      <m:r>
+                        <w:rPr>
+                          <w:rFonts w:ascii="Cambria Math" w:eastAsiaTheme="minorEastAsia" w:hAnsi="Cambria Math"/>
+                          <w:lang w:val="en-CA"/>
+                        </w:rPr>
+                        <m:t>g</m:t>
+                      </m:r>
+                    </m:e>
+                    <m:sub>
+                      <m:r>
+                        <w:rPr>
+                          <w:rFonts w:ascii="Cambria Math" w:eastAsiaTheme="minorEastAsia" w:hAnsi="Cambria Math"/>
+                          <w:lang w:val="en-CA"/>
+                        </w:rPr>
+                        <m:t>3</m:t>
+                      </m:r>
+                    </m:sub>
+                  </m:sSub>
                   <m:r>
                     <w:rPr>
                       <w:rFonts w:ascii="Cambria Math" w:eastAsiaTheme="minorEastAsia" w:hAnsi="Cambria Math" w:cs="Times New Roman"/>
@@ -15881,92 +16635,84 @@
                   <m:r>
                     <w:rPr>
                       <w:rFonts w:ascii="Cambria Math" w:eastAsiaTheme="minorEastAsia" w:hAnsi="Cambria Math"/>
-                      <w:lang w:val="en-CA"/>
-                    </w:rPr>
-                    <m:t>g</m:t>
-                  </m:r>
-                </m:e>
-                <m:sub>
-                  <m:r>
-                    <w:rPr>
-                      <w:rFonts w:ascii="Cambria Math" w:eastAsiaTheme="minorEastAsia" w:hAnsi="Cambria Math"/>
-                      <w:lang w:val="en-CA"/>
-                    </w:rPr>
-                    <m:t>1</m:t>
-                  </m:r>
-                </m:sub>
-              </m:sSub>
-              <m:r>
-                <w:rPr>
-                  <w:rFonts w:ascii="Cambria Math" w:eastAsiaTheme="minorEastAsia" w:hAnsi="Cambria Math" w:cs="Times New Roman"/>
-                  <w:sz w:val="24"/>
-                  <w:szCs w:val="24"/>
-                </w:rPr>
-                <m:t>∙</m:t>
-              </m:r>
-              <m:r>
-                <w:rPr>
-                  <w:rFonts w:ascii="Cambria Math" w:eastAsiaTheme="minorEastAsia" w:hAnsi="Cambria Math"/>
-                  <w:i/>
-                  <w:lang w:val="en-CA"/>
-                </w:rPr>
-                <w:sym w:font="Symbol" w:char="F077"/>
-              </m:r>
-              <m:r>
-                <w:rPr>
-                  <w:rFonts w:ascii="Cambria Math" w:eastAsiaTheme="minorEastAsia" w:hAnsi="Cambria Math" w:cs="Times New Roman"/>
-                  <w:sz w:val="24"/>
-                  <w:szCs w:val="24"/>
-                </w:rPr>
-                <m:t>∙</m:t>
-              </m:r>
-              <m:r>
-                <w:rPr>
-                  <w:rFonts w:ascii="Cambria Math" w:eastAsiaTheme="minorEastAsia" w:hAnsi="Cambria Math"/>
-                  <w:lang w:val="en-CA"/>
-                </w:rPr>
-                <m:t>j+</m:t>
-              </m:r>
-              <m:sSub>
-                <m:sSubPr>
-                  <m:ctrlPr>
-                    <w:rPr>
-                      <w:rFonts w:ascii="Cambria Math" w:eastAsiaTheme="minorEastAsia" w:hAnsi="Cambria Math"/>
                       <w:i/>
                       <w:lang w:val="en-CA"/>
                     </w:rPr>
-                  </m:ctrlPr>
-                </m:sSubPr>
-                <m:e>
-                  <m:r>
-                    <w:rPr>
-                      <w:rFonts w:ascii="Cambria Math" w:eastAsiaTheme="minorEastAsia" w:hAnsi="Cambria Math"/>
-                      <w:lang w:val="en-CA"/>
-                    </w:rPr>
-                    <m:t>C</m:t>
-                  </m:r>
-                </m:e>
-                <m:sub>
-                  <m:r>
-                    <w:rPr>
-                      <w:rFonts w:ascii="Cambria Math" w:eastAsiaTheme="minorEastAsia" w:hAnsi="Cambria Math"/>
-                      <w:lang w:val="en-CA"/>
-                    </w:rPr>
-                    <m:t>1</m:t>
-                  </m:r>
-                </m:sub>
-              </m:sSub>
-              <m:sSub>
-                <m:sSubPr>
-                  <m:ctrlPr>
-                    <w:rPr>
-                      <w:rFonts w:ascii="Cambria Math" w:eastAsiaTheme="minorEastAsia" w:hAnsi="Cambria Math"/>
-                      <w:i/>
-                      <w:lang w:val="en-CA"/>
-                    </w:rPr>
-                  </m:ctrlPr>
-                </m:sSubPr>
-                <m:e>
+                    <w:sym w:font="Symbol" w:char="F077"/>
+                  </m:r>
+                  <m:r>
+                    <w:rPr>
+                      <w:rFonts w:ascii="Cambria Math" w:eastAsiaTheme="minorEastAsia" w:hAnsi="Cambria Math"/>
+                      <w:lang w:val="en-CA"/>
+                    </w:rPr>
+                    <m:t>+</m:t>
+                  </m:r>
+                  <m:sSub>
+                    <m:sSubPr>
+                      <m:ctrlPr>
+                        <w:rPr>
+                          <w:rFonts w:ascii="Cambria Math" w:eastAsiaTheme="minorEastAsia" w:hAnsi="Cambria Math"/>
+                          <w:i/>
+                          <w:lang w:val="en-CA"/>
+                        </w:rPr>
+                      </m:ctrlPr>
+                    </m:sSubPr>
+                    <m:e>
+                      <m:r>
+                        <w:rPr>
+                          <w:rFonts w:ascii="Cambria Math" w:eastAsiaTheme="minorEastAsia" w:hAnsi="Cambria Math"/>
+                          <w:lang w:val="en-CA"/>
+                        </w:rPr>
+                        <m:t>C</m:t>
+                      </m:r>
+                    </m:e>
+                    <m:sub>
+                      <m:r>
+                        <w:rPr>
+                          <w:rFonts w:ascii="Cambria Math" w:eastAsiaTheme="minorEastAsia" w:hAnsi="Cambria Math"/>
+                          <w:lang w:val="en-CA"/>
+                        </w:rPr>
+                        <m:t>2</m:t>
+                      </m:r>
+                    </m:sub>
+                  </m:sSub>
+                  <m:sSub>
+                    <m:sSubPr>
+                      <m:ctrlPr>
+                        <w:rPr>
+                          <w:rFonts w:ascii="Cambria Math" w:eastAsiaTheme="minorEastAsia" w:hAnsi="Cambria Math"/>
+                          <w:i/>
+                          <w:lang w:val="en-CA"/>
+                        </w:rPr>
+                      </m:ctrlPr>
+                    </m:sSubPr>
+                    <m:e>
+                      <m:r>
+                        <w:rPr>
+                          <w:rFonts w:ascii="Cambria Math" w:eastAsiaTheme="minorEastAsia" w:hAnsi="Cambria Math" w:cs="Times New Roman"/>
+                          <w:sz w:val="24"/>
+                          <w:szCs w:val="24"/>
+                        </w:rPr>
+                        <m:t>∙</m:t>
+                      </m:r>
+                      <m:r>
+                        <w:rPr>
+                          <w:rFonts w:ascii="Cambria Math" w:eastAsiaTheme="minorEastAsia" w:hAnsi="Cambria Math"/>
+                          <w:lang w:val="en-CA"/>
+                        </w:rPr>
+                        <m:t>g</m:t>
+                      </m:r>
+                    </m:e>
+                    <m:sub>
+                      <m:r>
+                        <w:rPr>
+                          <w:rFonts w:ascii="Cambria Math" w:eastAsiaTheme="minorEastAsia" w:hAnsi="Cambria Math"/>
+                          <w:lang w:val="en-CA"/>
+                        </w:rPr>
+                        <m:t>2</m:t>
+                      </m:r>
+                    </m:sub>
+                  </m:sSub>
                   <m:r>
                     <w:rPr>
                       <w:rFonts w:ascii="Cambria Math" w:eastAsiaTheme="minorEastAsia" w:hAnsi="Cambria Math" w:cs="Times New Roman"/>
@@ -15978,92 +16724,84 @@
                   <m:r>
                     <w:rPr>
                       <w:rFonts w:ascii="Cambria Math" w:eastAsiaTheme="minorEastAsia" w:hAnsi="Cambria Math"/>
-                      <w:lang w:val="en-CA"/>
-                    </w:rPr>
-                    <m:t>g</m:t>
-                  </m:r>
-                </m:e>
-                <m:sub>
-                  <m:r>
-                    <w:rPr>
-                      <w:rFonts w:ascii="Cambria Math" w:eastAsiaTheme="minorEastAsia" w:hAnsi="Cambria Math"/>
-                      <w:lang w:val="en-CA"/>
-                    </w:rPr>
-                    <m:t>3</m:t>
-                  </m:r>
-                </m:sub>
-              </m:sSub>
-              <m:r>
-                <w:rPr>
-                  <w:rFonts w:ascii="Cambria Math" w:eastAsiaTheme="minorEastAsia" w:hAnsi="Cambria Math" w:cs="Times New Roman"/>
-                  <w:sz w:val="24"/>
-                  <w:szCs w:val="24"/>
-                </w:rPr>
-                <m:t>∙</m:t>
-              </m:r>
-              <m:r>
-                <w:rPr>
-                  <w:rFonts w:ascii="Cambria Math" w:eastAsiaTheme="minorEastAsia" w:hAnsi="Cambria Math"/>
-                  <w:i/>
-                  <w:lang w:val="en-CA"/>
-                </w:rPr>
-                <w:sym w:font="Symbol" w:char="F077"/>
-              </m:r>
-              <m:r>
-                <w:rPr>
-                  <w:rFonts w:ascii="Cambria Math" w:eastAsiaTheme="minorEastAsia" w:hAnsi="Cambria Math" w:cs="Times New Roman"/>
-                  <w:sz w:val="24"/>
-                  <w:szCs w:val="24"/>
-                </w:rPr>
-                <m:t>∙</m:t>
-              </m:r>
-              <m:r>
-                <w:rPr>
-                  <w:rFonts w:ascii="Cambria Math" w:eastAsiaTheme="minorEastAsia" w:hAnsi="Cambria Math"/>
-                  <w:lang w:val="en-CA"/>
-                </w:rPr>
-                <m:t>j+</m:t>
-              </m:r>
-              <m:sSub>
-                <m:sSubPr>
-                  <m:ctrlPr>
-                    <w:rPr>
-                      <w:rFonts w:ascii="Cambria Math" w:eastAsiaTheme="minorEastAsia" w:hAnsi="Cambria Math"/>
                       <w:i/>
                       <w:lang w:val="en-CA"/>
                     </w:rPr>
-                  </m:ctrlPr>
-                </m:sSubPr>
-                <m:e>
-                  <m:r>
-                    <w:rPr>
-                      <w:rFonts w:ascii="Cambria Math" w:eastAsiaTheme="minorEastAsia" w:hAnsi="Cambria Math"/>
-                      <w:lang w:val="en-CA"/>
-                    </w:rPr>
-                    <m:t>C</m:t>
-                  </m:r>
-                </m:e>
-                <m:sub>
-                  <m:r>
-                    <w:rPr>
-                      <w:rFonts w:ascii="Cambria Math" w:eastAsiaTheme="minorEastAsia" w:hAnsi="Cambria Math"/>
-                      <w:lang w:val="en-CA"/>
-                    </w:rPr>
-                    <m:t>2</m:t>
-                  </m:r>
-                </m:sub>
-              </m:sSub>
-              <m:sSub>
-                <m:sSubPr>
-                  <m:ctrlPr>
-                    <w:rPr>
-                      <w:rFonts w:ascii="Cambria Math" w:eastAsiaTheme="minorEastAsia" w:hAnsi="Cambria Math"/>
-                      <w:i/>
-                      <w:lang w:val="en-CA"/>
-                    </w:rPr>
-                  </m:ctrlPr>
-                </m:sSubPr>
-                <m:e>
+                    <w:sym w:font="Symbol" w:char="F077"/>
+                  </m:r>
+                  <m:r>
+                    <w:rPr>
+                      <w:rFonts w:ascii="Cambria Math" w:eastAsiaTheme="minorEastAsia" w:hAnsi="Cambria Math"/>
+                      <w:lang w:val="en-CA"/>
+                    </w:rPr>
+                    <m:t>+</m:t>
+                  </m:r>
+                  <m:sSub>
+                    <m:sSubPr>
+                      <m:ctrlPr>
+                        <w:rPr>
+                          <w:rFonts w:ascii="Cambria Math" w:eastAsiaTheme="minorEastAsia" w:hAnsi="Cambria Math"/>
+                          <w:i/>
+                          <w:lang w:val="en-CA"/>
+                        </w:rPr>
+                      </m:ctrlPr>
+                    </m:sSubPr>
+                    <m:e>
+                      <m:r>
+                        <w:rPr>
+                          <w:rFonts w:ascii="Cambria Math" w:eastAsiaTheme="minorEastAsia" w:hAnsi="Cambria Math"/>
+                          <w:lang w:val="en-CA"/>
+                        </w:rPr>
+                        <m:t>C</m:t>
+                      </m:r>
+                    </m:e>
+                    <m:sub>
+                      <m:r>
+                        <w:rPr>
+                          <w:rFonts w:ascii="Cambria Math" w:eastAsiaTheme="minorEastAsia" w:hAnsi="Cambria Math"/>
+                          <w:lang w:val="en-CA"/>
+                        </w:rPr>
+                        <m:t>2</m:t>
+                      </m:r>
+                    </m:sub>
+                  </m:sSub>
+                  <m:sSub>
+                    <m:sSubPr>
+                      <m:ctrlPr>
+                        <w:rPr>
+                          <w:rFonts w:ascii="Cambria Math" w:eastAsiaTheme="minorEastAsia" w:hAnsi="Cambria Math"/>
+                          <w:i/>
+                          <w:lang w:val="en-CA"/>
+                        </w:rPr>
+                      </m:ctrlPr>
+                    </m:sSubPr>
+                    <m:e>
+                      <m:r>
+                        <w:rPr>
+                          <w:rFonts w:ascii="Cambria Math" w:eastAsiaTheme="minorEastAsia" w:hAnsi="Cambria Math" w:cs="Times New Roman"/>
+                          <w:sz w:val="24"/>
+                          <w:szCs w:val="24"/>
+                        </w:rPr>
+                        <m:t>∙</m:t>
+                      </m:r>
+                      <m:r>
+                        <w:rPr>
+                          <w:rFonts w:ascii="Cambria Math" w:eastAsiaTheme="minorEastAsia" w:hAnsi="Cambria Math"/>
+                          <w:lang w:val="en-CA"/>
+                        </w:rPr>
+                        <m:t>g</m:t>
+                      </m:r>
+                    </m:e>
+                    <m:sub>
+                      <m:r>
+                        <w:rPr>
+                          <w:rFonts w:ascii="Cambria Math" w:eastAsiaTheme="minorEastAsia" w:hAnsi="Cambria Math"/>
+                          <w:lang w:val="en-CA"/>
+                        </w:rPr>
+                        <m:t>3</m:t>
+                      </m:r>
+                    </m:sub>
+                  </m:sSub>
                   <m:r>
                     <w:rPr>
                       <w:rFonts w:ascii="Cambria Math" w:eastAsiaTheme="minorEastAsia" w:hAnsi="Cambria Math" w:cs="Times New Roman"/>
@@ -16075,54 +16813,11 @@
                   <m:r>
                     <w:rPr>
                       <w:rFonts w:ascii="Cambria Math" w:eastAsiaTheme="minorEastAsia" w:hAnsi="Cambria Math"/>
-                      <w:lang w:val="en-CA"/>
-                    </w:rPr>
-                    <m:t>g</m:t>
-                  </m:r>
-                </m:e>
-                <m:sub>
-                  <m:r>
-                    <w:rPr>
-                      <w:rFonts w:ascii="Cambria Math" w:eastAsiaTheme="minorEastAsia" w:hAnsi="Cambria Math"/>
-                      <w:lang w:val="en-CA"/>
-                    </w:rPr>
-                    <m:t>2</m:t>
-                  </m:r>
-                </m:sub>
-              </m:sSub>
-              <m:r>
-                <w:rPr>
-                  <w:rFonts w:ascii="Cambria Math" w:eastAsiaTheme="minorEastAsia" w:hAnsi="Cambria Math" w:cs="Times New Roman"/>
-                  <w:sz w:val="24"/>
-                  <w:szCs w:val="24"/>
-                </w:rPr>
-                <m:t>∙</m:t>
-              </m:r>
-              <m:r>
-                <w:rPr>
-                  <w:rFonts w:ascii="Cambria Math" w:eastAsiaTheme="minorEastAsia" w:hAnsi="Cambria Math"/>
-                  <w:i/>
-                  <w:lang w:val="en-CA"/>
-                </w:rPr>
-                <w:sym w:font="Symbol" w:char="F077"/>
-              </m:r>
-              <m:r>
-                <w:rPr>
-                  <w:rFonts w:ascii="Cambria Math" w:eastAsiaTheme="minorEastAsia" w:hAnsi="Cambria Math" w:cs="Times New Roman"/>
-                  <w:sz w:val="24"/>
-                  <w:szCs w:val="24"/>
-                </w:rPr>
-                <m:t>∙</m:t>
-              </m:r>
-              <m:r>
-                <w:rPr>
-                  <w:rFonts w:ascii="Cambria Math" w:eastAsiaTheme="minorEastAsia" w:hAnsi="Cambria Math"/>
-                  <w:lang w:val="en-CA"/>
-                </w:rPr>
-                <m:t>j+</m:t>
-              </m:r>
-              <m:sSub>
-                <m:sSubPr>
+                      <w:i/>
+                      <w:lang w:val="en-CA"/>
+                    </w:rPr>
+                    <w:sym w:font="Symbol" w:char="F077"/>
+                  </m:r>
                   <m:ctrlPr>
                     <w:rPr>
                       <w:rFonts w:ascii="Cambria Math" w:eastAsiaTheme="minorEastAsia" w:hAnsi="Cambria Math"/>
@@ -16130,37 +16825,37 @@
                       <w:lang w:val="en-CA"/>
                     </w:rPr>
                   </m:ctrlPr>
-                </m:sSubPr>
-                <m:e>
-                  <m:r>
-                    <w:rPr>
-                      <w:rFonts w:ascii="Cambria Math" w:eastAsiaTheme="minorEastAsia" w:hAnsi="Cambria Math"/>
-                      <w:lang w:val="en-CA"/>
-                    </w:rPr>
-                    <m:t>C</m:t>
-                  </m:r>
-                </m:e>
-                <m:sub>
-                  <m:r>
-                    <w:rPr>
-                      <w:rFonts w:ascii="Cambria Math" w:eastAsiaTheme="minorEastAsia" w:hAnsi="Cambria Math"/>
-                      <w:lang w:val="en-CA"/>
-                    </w:rPr>
-                    <m:t>2</m:t>
-                  </m:r>
-                </m:sub>
-              </m:sSub>
-              <m:sSub>
-                <m:sSubPr>
-                  <m:ctrlPr>
-                    <w:rPr>
-                      <w:rFonts w:ascii="Cambria Math" w:eastAsiaTheme="minorEastAsia" w:hAnsi="Cambria Math"/>
-                      <w:i/>
-                      <w:lang w:val="en-CA"/>
-                    </w:rPr>
-                  </m:ctrlPr>
-                </m:sSubPr>
-                <m:e>
+                </m:num>
+                <m:den>
+                  <m:sSub>
+                    <m:sSubPr>
+                      <m:ctrlPr>
+                        <w:rPr>
+                          <w:rFonts w:ascii="Cambria Math" w:eastAsiaTheme="minorEastAsia" w:hAnsi="Cambria Math"/>
+                          <w:i/>
+                          <w:lang w:val="en-CA"/>
+                        </w:rPr>
+                      </m:ctrlPr>
+                    </m:sSubPr>
+                    <m:e>
+                      <m:r>
+                        <w:rPr>
+                          <w:rFonts w:ascii="Cambria Math" w:eastAsiaTheme="minorEastAsia" w:hAnsi="Cambria Math"/>
+                          <w:lang w:val="en-CA"/>
+                        </w:rPr>
+                        <m:t>g</m:t>
+                      </m:r>
+                    </m:e>
+                    <m:sub>
+                      <m:r>
+                        <w:rPr>
+                          <w:rFonts w:ascii="Cambria Math" w:eastAsiaTheme="minorEastAsia" w:hAnsi="Cambria Math"/>
+                          <w:lang w:val="en-CA"/>
+                        </w:rPr>
+                        <m:t>2</m:t>
+                      </m:r>
+                    </m:sub>
+                  </m:sSub>
                   <m:r>
                     <w:rPr>
                       <w:rFonts w:ascii="Cambria Math" w:eastAsiaTheme="minorEastAsia" w:hAnsi="Cambria Math" w:cs="Times New Roman"/>
@@ -16169,79 +16864,330 @@
                     </w:rPr>
                     <m:t>∙</m:t>
                   </m:r>
-                  <m:r>
-                    <w:rPr>
-                      <w:rFonts w:ascii="Cambria Math" w:eastAsiaTheme="minorEastAsia" w:hAnsi="Cambria Math"/>
-                      <w:lang w:val="en-CA"/>
-                    </w:rPr>
-                    <m:t>g</m:t>
-                  </m:r>
-                </m:e>
-                <m:sub>
-                  <m:r>
-                    <w:rPr>
-                      <w:rFonts w:ascii="Cambria Math" w:eastAsiaTheme="minorEastAsia" w:hAnsi="Cambria Math"/>
-                      <w:lang w:val="en-CA"/>
-                    </w:rPr>
-                    <m:t>3</m:t>
-                  </m:r>
-                </m:sub>
-              </m:sSub>
-              <m:r>
-                <w:rPr>
-                  <w:rFonts w:ascii="Cambria Math" w:eastAsiaTheme="minorEastAsia" w:hAnsi="Cambria Math" w:cs="Times New Roman"/>
-                  <w:sz w:val="24"/>
-                  <w:szCs w:val="24"/>
-                </w:rPr>
-                <m:t>∙</m:t>
-              </m:r>
-              <m:r>
-                <w:rPr>
-                  <w:rFonts w:ascii="Cambria Math" w:eastAsiaTheme="minorEastAsia" w:hAnsi="Cambria Math"/>
-                  <w:i/>
-                  <w:lang w:val="en-CA"/>
-                </w:rPr>
-                <w:sym w:font="Symbol" w:char="F077"/>
-              </m:r>
-              <m:r>
-                <w:rPr>
-                  <w:rFonts w:ascii="Cambria Math" w:eastAsiaTheme="minorEastAsia" w:hAnsi="Cambria Math" w:cs="Times New Roman"/>
-                  <w:sz w:val="24"/>
-                  <w:szCs w:val="24"/>
-                </w:rPr>
-                <m:t>∙</m:t>
-              </m:r>
-              <m:r>
-                <w:rPr>
-                  <w:rFonts w:ascii="Cambria Math" w:eastAsiaTheme="minorEastAsia" w:hAnsi="Cambria Math"/>
-                  <w:lang w:val="en-CA"/>
-                </w:rPr>
-                <m:t>j</m:t>
-              </m:r>
-              <m:r>
-                <w:rPr>
-                  <w:rFonts w:ascii="Cambria Math" w:eastAsiaTheme="minorEastAsia" w:hAnsi="Cambria Math"/>
-                  <w:lang w:val="ru-RU"/>
-                </w:rPr>
-                <m:t>-</m:t>
-              </m:r>
-              <m:r>
-                <w:rPr>
-                  <w:rFonts w:ascii="Cambria Math" w:eastAsiaTheme="minorEastAsia" w:hAnsi="Cambria Math"/>
-                  <w:lang w:val="en-CA"/>
-                </w:rPr>
-                <m:t>2</m:t>
-              </m:r>
-              <m:r>
-                <w:rPr>
-                  <w:rFonts w:ascii="Cambria Math" w:eastAsiaTheme="minorEastAsia" w:hAnsi="Cambria Math" w:cs="Times New Roman"/>
-                  <w:sz w:val="24"/>
-                  <w:szCs w:val="24"/>
-                </w:rPr>
-                <m:t>∙</m:t>
-              </m:r>
-              <m:sSub>
-                <m:sSubPr>
+                  <m:sSub>
+                    <m:sSubPr>
+                      <m:ctrlPr>
+                        <w:rPr>
+                          <w:rFonts w:ascii="Cambria Math" w:eastAsiaTheme="minorEastAsia" w:hAnsi="Cambria Math"/>
+                          <w:i/>
+                          <w:lang w:val="en-CA"/>
+                        </w:rPr>
+                      </m:ctrlPr>
+                    </m:sSubPr>
+                    <m:e>
+                      <m:r>
+                        <w:rPr>
+                          <w:rFonts w:ascii="Cambria Math" w:eastAsiaTheme="minorEastAsia" w:hAnsi="Cambria Math"/>
+                          <w:lang w:val="en-CA"/>
+                        </w:rPr>
+                        <m:t>g</m:t>
+                      </m:r>
+                    </m:e>
+                    <m:sub>
+                      <m:r>
+                        <w:rPr>
+                          <w:rFonts w:ascii="Cambria Math" w:eastAsiaTheme="minorEastAsia" w:hAnsi="Cambria Math"/>
+                          <w:lang w:val="en-CA"/>
+                        </w:rPr>
+                        <m:t>3</m:t>
+                      </m:r>
+                    </m:sub>
+                  </m:sSub>
+                  <m:r>
+                    <w:rPr>
+                      <w:rFonts w:ascii="Cambria Math" w:eastAsiaTheme="minorEastAsia" w:hAnsi="Cambria Math"/>
+                      <w:lang w:val="en-CA"/>
+                    </w:rPr>
+                    <m:t>+</m:t>
+                  </m:r>
+                  <m:sSub>
+                    <m:sSubPr>
+                      <m:ctrlPr>
+                        <w:rPr>
+                          <w:rFonts w:ascii="Cambria Math" w:eastAsiaTheme="minorEastAsia" w:hAnsi="Cambria Math"/>
+                          <w:i/>
+                          <w:lang w:val="en-CA"/>
+                        </w:rPr>
+                      </m:ctrlPr>
+                    </m:sSubPr>
+                    <m:e>
+                      <m:r>
+                        <w:rPr>
+                          <w:rFonts w:ascii="Cambria Math" w:eastAsiaTheme="minorEastAsia" w:hAnsi="Cambria Math"/>
+                          <w:lang w:val="en-CA"/>
+                        </w:rPr>
+                        <m:t>g</m:t>
+                      </m:r>
+                    </m:e>
+                    <m:sub>
+                      <m:r>
+                        <w:rPr>
+                          <w:rFonts w:ascii="Cambria Math" w:eastAsiaTheme="minorEastAsia" w:hAnsi="Cambria Math"/>
+                          <w:lang w:val="en-CA"/>
+                        </w:rPr>
+                        <m:t>2</m:t>
+                      </m:r>
+                    </m:sub>
+                  </m:sSub>
+                  <m:sSub>
+                    <m:sSubPr>
+                      <m:ctrlPr>
+                        <w:rPr>
+                          <w:rFonts w:ascii="Cambria Math" w:eastAsiaTheme="minorEastAsia" w:hAnsi="Cambria Math"/>
+                          <w:i/>
+                          <w:lang w:val="en-CA"/>
+                        </w:rPr>
+                      </m:ctrlPr>
+                    </m:sSubPr>
+                    <m:e>
+                      <m:r>
+                        <w:rPr>
+                          <w:rFonts w:ascii="Cambria Math" w:eastAsiaTheme="minorEastAsia" w:hAnsi="Cambria Math" w:cs="Times New Roman"/>
+                          <w:sz w:val="24"/>
+                          <w:szCs w:val="24"/>
+                        </w:rPr>
+                        <m:t>∙</m:t>
+                      </m:r>
+                      <m:r>
+                        <w:rPr>
+                          <w:rFonts w:ascii="Cambria Math" w:eastAsiaTheme="minorEastAsia" w:hAnsi="Cambria Math"/>
+                          <w:lang w:val="en-CA"/>
+                        </w:rPr>
+                        <m:t>g</m:t>
+                      </m:r>
+                    </m:e>
+                    <m:sub>
+                      <m:r>
+                        <w:rPr>
+                          <w:rFonts w:ascii="Cambria Math" w:eastAsiaTheme="minorEastAsia" w:hAnsi="Cambria Math"/>
+                          <w:lang w:val="en-CA"/>
+                        </w:rPr>
+                        <m:t>3</m:t>
+                      </m:r>
+                    </m:sub>
+                  </m:sSub>
+                  <m:r>
+                    <w:rPr>
+                      <w:rFonts w:ascii="Cambria Math" w:eastAsiaTheme="minorEastAsia" w:hAnsi="Cambria Math"/>
+                      <w:lang w:val="ru-RU"/>
+                    </w:rPr>
+                    <m:t>-</m:t>
+                  </m:r>
+                  <m:sSup>
+                    <m:sSupPr>
+                      <m:ctrlPr>
+                        <w:rPr>
+                          <w:rFonts w:ascii="Cambria Math" w:eastAsiaTheme="minorEastAsia" w:hAnsi="Cambria Math"/>
+                          <w:i/>
+                          <w:lang w:val="en-CA"/>
+                        </w:rPr>
+                      </m:ctrlPr>
+                    </m:sSupPr>
+                    <m:e>
+                      <m:sSub>
+                        <m:sSubPr>
+                          <m:ctrlPr>
+                            <w:rPr>
+                              <w:rFonts w:ascii="Cambria Math" w:eastAsiaTheme="minorEastAsia" w:hAnsi="Cambria Math"/>
+                              <w:i/>
+                              <w:lang w:val="en-CA"/>
+                            </w:rPr>
+                          </m:ctrlPr>
+                        </m:sSubPr>
+                        <m:e>
+                          <m:r>
+                            <w:rPr>
+                              <w:rFonts w:ascii="Cambria Math" w:eastAsiaTheme="minorEastAsia" w:hAnsi="Cambria Math"/>
+                              <w:lang w:val="en-CA"/>
+                            </w:rPr>
+                            <m:t>C</m:t>
+                          </m:r>
+                        </m:e>
+                        <m:sub>
+                          <m:r>
+                            <w:rPr>
+                              <w:rFonts w:ascii="Cambria Math" w:eastAsiaTheme="minorEastAsia" w:hAnsi="Cambria Math"/>
+                              <w:lang w:val="en-CA"/>
+                            </w:rPr>
+                            <m:t>2</m:t>
+                          </m:r>
+                        </m:sub>
+                      </m:sSub>
+                    </m:e>
+                    <m:sup>
+                      <m:r>
+                        <w:rPr>
+                          <w:rFonts w:ascii="Cambria Math" w:eastAsiaTheme="minorEastAsia" w:hAnsi="Cambria Math"/>
+                          <w:lang w:val="en-CA"/>
+                        </w:rPr>
+                        <m:t>2</m:t>
+                      </m:r>
+                    </m:sup>
+                  </m:sSup>
+                  <m:r>
+                    <w:rPr>
+                      <w:rFonts w:ascii="Cambria Math" w:eastAsiaTheme="minorEastAsia" w:hAnsi="Cambria Math" w:cs="Times New Roman"/>
+                      <w:sz w:val="24"/>
+                      <w:szCs w:val="24"/>
+                    </w:rPr>
+                    <m:t>∙</m:t>
+                  </m:r>
+                  <m:sSup>
+                    <m:sSupPr>
+                      <m:ctrlPr>
+                        <w:rPr>
+                          <w:rFonts w:ascii="Cambria Math" w:eastAsiaTheme="minorEastAsia" w:hAnsi="Cambria Math"/>
+                          <w:i/>
+                          <w:lang w:val="en-CA"/>
+                        </w:rPr>
+                      </m:ctrlPr>
+                    </m:sSupPr>
+                    <m:e>
+                      <m:r>
+                        <w:rPr>
+                          <w:rFonts w:ascii="Cambria Math" w:eastAsiaTheme="minorEastAsia" w:hAnsi="Cambria Math"/>
+                          <w:i/>
+                          <w:lang w:val="en-CA"/>
+                        </w:rPr>
+                        <w:sym w:font="Symbol" w:char="F077"/>
+                      </m:r>
+                    </m:e>
+                    <m:sup>
+                      <m:r>
+                        <w:rPr>
+                          <w:rFonts w:ascii="Cambria Math" w:eastAsiaTheme="minorEastAsia" w:hAnsi="Cambria Math"/>
+                          <w:lang w:val="en-CA"/>
+                        </w:rPr>
+                        <m:t>2</m:t>
+                      </m:r>
+                    </m:sup>
+                  </m:sSup>
+                  <m:r>
+                    <w:rPr>
+                      <w:rFonts w:ascii="Cambria Math" w:eastAsiaTheme="minorEastAsia" w:hAnsi="Cambria Math"/>
+                      <w:lang w:val="ru-RU"/>
+                    </w:rPr>
+                    <m:t>-</m:t>
+                  </m:r>
+                  <m:r>
+                    <w:rPr>
+                      <w:rFonts w:ascii="Cambria Math" w:eastAsiaTheme="minorEastAsia" w:hAnsi="Cambria Math"/>
+                      <w:lang w:val="en-CA"/>
+                    </w:rPr>
+                    <m:t>2</m:t>
+                  </m:r>
+                  <m:r>
+                    <w:rPr>
+                      <w:rFonts w:ascii="Cambria Math" w:eastAsiaTheme="minorEastAsia" w:hAnsi="Cambria Math" w:cs="Times New Roman"/>
+                      <w:sz w:val="24"/>
+                      <w:szCs w:val="24"/>
+                    </w:rPr>
+                    <m:t>∙</m:t>
+                  </m:r>
+                  <m:sSub>
+                    <m:sSubPr>
+                      <m:ctrlPr>
+                        <w:rPr>
+                          <w:rFonts w:ascii="Cambria Math" w:eastAsiaTheme="minorEastAsia" w:hAnsi="Cambria Math"/>
+                          <w:i/>
+                          <w:lang w:val="en-CA"/>
+                        </w:rPr>
+                      </m:ctrlPr>
+                    </m:sSubPr>
+                    <m:e>
+                      <m:r>
+                        <w:rPr>
+                          <w:rFonts w:ascii="Cambria Math" w:eastAsiaTheme="minorEastAsia" w:hAnsi="Cambria Math"/>
+                          <w:lang w:val="en-CA"/>
+                        </w:rPr>
+                        <m:t>C</m:t>
+                      </m:r>
+                    </m:e>
+                    <m:sub>
+                      <m:r>
+                        <w:rPr>
+                          <w:rFonts w:ascii="Cambria Math" w:eastAsiaTheme="minorEastAsia" w:hAnsi="Cambria Math"/>
+                          <w:lang w:val="en-CA"/>
+                        </w:rPr>
+                        <m:t>1</m:t>
+                      </m:r>
+                    </m:sub>
+                  </m:sSub>
+                  <m:r>
+                    <w:rPr>
+                      <w:rFonts w:ascii="Cambria Math" w:eastAsiaTheme="minorEastAsia" w:hAnsi="Cambria Math" w:cs="Times New Roman"/>
+                      <w:sz w:val="24"/>
+                      <w:szCs w:val="24"/>
+                    </w:rPr>
+                    <m:t>∙</m:t>
+                  </m:r>
+                  <m:sSub>
+                    <m:sSubPr>
+                      <m:ctrlPr>
+                        <w:rPr>
+                          <w:rFonts w:ascii="Cambria Math" w:eastAsiaTheme="minorEastAsia" w:hAnsi="Cambria Math"/>
+                          <w:i/>
+                          <w:lang w:val="en-CA"/>
+                        </w:rPr>
+                      </m:ctrlPr>
+                    </m:sSubPr>
+                    <m:e>
+                      <m:r>
+                        <w:rPr>
+                          <w:rFonts w:ascii="Cambria Math" w:eastAsiaTheme="minorEastAsia" w:hAnsi="Cambria Math"/>
+                          <w:lang w:val="en-CA"/>
+                        </w:rPr>
+                        <m:t>C</m:t>
+                      </m:r>
+                    </m:e>
+                    <m:sub>
+                      <m:r>
+                        <w:rPr>
+                          <w:rFonts w:ascii="Cambria Math" w:eastAsiaTheme="minorEastAsia" w:hAnsi="Cambria Math"/>
+                          <w:lang w:val="en-CA"/>
+                        </w:rPr>
+                        <m:t>2</m:t>
+                      </m:r>
+                    </m:sub>
+                  </m:sSub>
+                  <m:r>
+                    <w:rPr>
+                      <w:rFonts w:ascii="Cambria Math" w:eastAsiaTheme="minorEastAsia" w:hAnsi="Cambria Math" w:cs="Times New Roman"/>
+                      <w:sz w:val="24"/>
+                      <w:szCs w:val="24"/>
+                    </w:rPr>
+                    <m:t>∙</m:t>
+                  </m:r>
+                  <m:sSup>
+                    <m:sSupPr>
+                      <m:ctrlPr>
+                        <w:rPr>
+                          <w:rFonts w:ascii="Cambria Math" w:eastAsiaTheme="minorEastAsia" w:hAnsi="Cambria Math"/>
+                          <w:i/>
+                          <w:lang w:val="en-CA"/>
+                        </w:rPr>
+                      </m:ctrlPr>
+                    </m:sSupPr>
+                    <m:e>
+                      <m:r>
+                        <w:rPr>
+                          <w:rFonts w:ascii="Cambria Math" w:eastAsiaTheme="minorEastAsia" w:hAnsi="Cambria Math"/>
+                          <w:i/>
+                          <w:lang w:val="en-CA"/>
+                        </w:rPr>
+                        <w:sym w:font="Symbol" w:char="F077"/>
+                      </m:r>
+                    </m:e>
+                    <m:sup>
+                      <m:r>
+                        <w:rPr>
+                          <w:rFonts w:ascii="Cambria Math" w:eastAsiaTheme="minorEastAsia" w:hAnsi="Cambria Math"/>
+                          <w:lang w:val="en-CA"/>
+                        </w:rPr>
+                        <m:t>2</m:t>
+                      </m:r>
+                    </m:sup>
+                  </m:sSup>
                   <m:ctrlPr>
                     <w:rPr>
                       <w:rFonts w:ascii="Cambria Math" w:eastAsiaTheme="minorEastAsia" w:hAnsi="Cambria Math"/>
@@ -16249,105 +17195,14 @@
                       <w:lang w:val="en-CA"/>
                     </w:rPr>
                   </m:ctrlPr>
-                </m:sSubPr>
-                <m:e>
-                  <m:r>
-                    <w:rPr>
-                      <w:rFonts w:ascii="Cambria Math" w:eastAsiaTheme="minorEastAsia" w:hAnsi="Cambria Math"/>
-                      <w:lang w:val="en-CA"/>
-                    </w:rPr>
-                    <m:t>C</m:t>
-                  </m:r>
-                </m:e>
-                <m:sub>
-                  <m:r>
-                    <w:rPr>
-                      <w:rFonts w:ascii="Cambria Math" w:eastAsiaTheme="minorEastAsia" w:hAnsi="Cambria Math"/>
-                      <w:lang w:val="en-CA"/>
-                    </w:rPr>
-                    <m:t>1</m:t>
-                  </m:r>
-                </m:sub>
-              </m:sSub>
-              <m:r>
-                <w:rPr>
-                  <w:rFonts w:ascii="Cambria Math" w:eastAsiaTheme="minorEastAsia" w:hAnsi="Cambria Math" w:cs="Times New Roman"/>
-                  <w:sz w:val="24"/>
-                  <w:szCs w:val="24"/>
-                </w:rPr>
-                <m:t>∙</m:t>
-              </m:r>
-              <m:sSub>
-                <m:sSubPr>
-                  <m:ctrlPr>
-                    <w:rPr>
-                      <w:rFonts w:ascii="Cambria Math" w:eastAsiaTheme="minorEastAsia" w:hAnsi="Cambria Math"/>
-                      <w:i/>
-                      <w:lang w:val="en-CA"/>
-                    </w:rPr>
-                  </m:ctrlPr>
-                </m:sSubPr>
-                <m:e>
-                  <m:r>
-                    <w:rPr>
-                      <w:rFonts w:ascii="Cambria Math" w:eastAsiaTheme="minorEastAsia" w:hAnsi="Cambria Math"/>
-                      <w:lang w:val="en-CA"/>
-                    </w:rPr>
-                    <m:t>C</m:t>
-                  </m:r>
-                </m:e>
-                <m:sub>
-                  <m:r>
-                    <w:rPr>
-                      <w:rFonts w:ascii="Cambria Math" w:eastAsiaTheme="minorEastAsia" w:hAnsi="Cambria Math"/>
-                      <w:lang w:val="en-CA"/>
-                    </w:rPr>
-                    <m:t>2</m:t>
-                  </m:r>
-                </m:sub>
-              </m:sSub>
-              <m:r>
-                <w:rPr>
-                  <w:rFonts w:ascii="Cambria Math" w:eastAsiaTheme="minorEastAsia" w:hAnsi="Cambria Math" w:cs="Times New Roman"/>
-                  <w:sz w:val="24"/>
-                  <w:szCs w:val="24"/>
-                </w:rPr>
-                <m:t>∙</m:t>
-              </m:r>
-              <m:sSup>
-                <m:sSupPr>
-                  <m:ctrlPr>
-                    <w:rPr>
-                      <w:rFonts w:ascii="Cambria Math" w:eastAsiaTheme="minorEastAsia" w:hAnsi="Cambria Math"/>
-                      <w:i/>
-                      <w:lang w:val="en-CA"/>
-                    </w:rPr>
-                  </m:ctrlPr>
-                </m:sSupPr>
-                <m:e>
-                  <m:r>
-                    <w:rPr>
-                      <w:rFonts w:ascii="Cambria Math" w:eastAsiaTheme="minorEastAsia" w:hAnsi="Cambria Math"/>
-                      <w:i/>
-                      <w:lang w:val="en-CA"/>
-                    </w:rPr>
-                    <w:sym w:font="Symbol" w:char="F077"/>
-                  </m:r>
-                </m:e>
-                <m:sup>
-                  <m:r>
-                    <w:rPr>
-                      <w:rFonts w:ascii="Cambria Math" w:eastAsiaTheme="minorEastAsia" w:hAnsi="Cambria Math"/>
-                      <w:lang w:val="en-CA"/>
-                    </w:rPr>
-                    <m:t>2</m:t>
-                  </m:r>
-                </m:sup>
-              </m:sSup>
-            </m:den>
-          </m:f>
+                </m:den>
+              </m:f>
+            </m:e>
+          </m:d>
         </m:oMath>
       </m:oMathPara>
+      <w:bookmarkStart w:id="0" w:name="_GoBack"/>
+      <w:bookmarkEnd w:id="0"/>
     </w:p>
     <w:p>
       <w:pPr>

</xml_diff>

<commit_message>
Checked bn and almost made active width
</commit_message>
<xml_diff>
--- a/Савенко М.docx
+++ b/Савенко М.docx
@@ -7642,7 +7642,7 @@
         <w:rPr>
           <w:rFonts w:eastAsiaTheme="minorEastAsia"/>
           <w:b/>
-          <w:lang w:val="ru-RU"/>
+          <w:lang w:val="en-CA"/>
         </w:rPr>
       </w:pPr>
       <w:r>
@@ -9755,11 +9755,55 @@
     <w:p>
       <w:pPr>
         <w:rPr>
-          <w:rFonts w:ascii="Times New Roman" w:eastAsiaTheme="minorEastAsia" w:hAnsi="Times New Roman" w:cs="Times New Roman"/>
-          <w:sz w:val="24"/>
-          <w:szCs w:val="24"/>
+          <w:rFonts w:eastAsiaTheme="minorEastAsia"/>
+          <w:b/>
+          <w:lang w:val="ru-RU"/>
         </w:rPr>
       </w:pPr>
+      <w:r>
+        <w:rPr>
+          <w:rFonts w:eastAsiaTheme="minorEastAsia"/>
+          <w:b/>
+          <w:lang w:val="ru-RU"/>
+        </w:rPr>
+        <w:drawing>
+          <wp:inline distT="0" distB="0" distL="0" distR="0" wp14:anchorId="164D253B" wp14:editId="71540B84">
+            <wp:extent cx="1933845" cy="1600423"/>
+            <wp:effectExtent l="0" t="0" r="9525" b="0"/>
+            <wp:docPr id="11" name="Рисунок 11"/>
+            <wp:cNvGraphicFramePr>
+              <a:graphicFrameLocks xmlns:a="http://schemas.openxmlformats.org/drawingml/2006/main" noChangeAspect="1"/>
+            </wp:cNvGraphicFramePr>
+            <a:graphic xmlns:a="http://schemas.openxmlformats.org/drawingml/2006/main">
+              <a:graphicData uri="http://schemas.openxmlformats.org/drawingml/2006/picture">
+                <pic:pic xmlns:pic="http://schemas.openxmlformats.org/drawingml/2006/picture">
+                  <pic:nvPicPr>
+                    <pic:cNvPr id="1" name=""/>
+                    <pic:cNvPicPr/>
+                  </pic:nvPicPr>
+                  <pic:blipFill>
+                    <a:blip r:embed="rId12"/>
+                    <a:stretch>
+                      <a:fillRect/>
+                    </a:stretch>
+                  </pic:blipFill>
+                  <pic:spPr>
+                    <a:xfrm>
+                      <a:off x="0" y="0"/>
+                      <a:ext cx="1933845" cy="1600423"/>
+                    </a:xfrm>
+                    <a:prstGeom prst="rect">
+                      <a:avLst/>
+                    </a:prstGeom>
+                  </pic:spPr>
+                </pic:pic>
+              </a:graphicData>
+            </a:graphic>
+          </wp:inline>
+        </w:drawing>
+      </w:r>
+      <w:bookmarkStart w:id="0" w:name="_GoBack"/>
+      <w:bookmarkEnd w:id="0"/>
     </w:p>
     <w:p>
       <w:pPr>
@@ -9767,6 +9811,208 @@
           <w:rFonts w:ascii="Times New Roman" w:eastAsiaTheme="minorEastAsia" w:hAnsi="Times New Roman" w:cs="Times New Roman"/>
           <w:sz w:val="24"/>
           <w:szCs w:val="24"/>
+          <w:lang w:val="ru-RU"/>
+        </w:rPr>
+      </w:pPr>
+      <w:r>
+        <w:rPr>
+          <w:rFonts w:ascii="Times New Roman" w:eastAsiaTheme="minorEastAsia" w:hAnsi="Times New Roman" w:cs="Times New Roman"/>
+          <w:sz w:val="24"/>
+          <w:szCs w:val="24"/>
+          <w:lang w:val="ru-RU"/>
+        </w:rPr>
+        <w:t xml:space="preserve">При </w:t>
+      </w:r>
+      <w:r>
+        <w:rPr>
+          <w:rFonts w:ascii="Times New Roman" w:eastAsiaTheme="minorEastAsia" w:hAnsi="Times New Roman" w:cs="Times New Roman"/>
+          <w:sz w:val="24"/>
+          <w:szCs w:val="24"/>
+          <w:lang w:val="en-CA"/>
+        </w:rPr>
+        <w:t>N</w:t>
+      </w:r>
+      <w:r>
+        <w:rPr>
+          <w:rFonts w:ascii="Times New Roman" w:eastAsiaTheme="minorEastAsia" w:hAnsi="Times New Roman" w:cs="Times New Roman"/>
+          <w:sz w:val="24"/>
+          <w:szCs w:val="24"/>
+          <w:lang w:val="ru-RU"/>
+        </w:rPr>
+        <w:t>=20</w:t>
+      </w:r>
+      <w:r>
+        <w:rPr>
+          <w:rFonts w:ascii="Times New Roman" w:eastAsiaTheme="minorEastAsia" w:hAnsi="Times New Roman" w:cs="Times New Roman"/>
+          <w:sz w:val="24"/>
+          <w:szCs w:val="24"/>
+          <w:lang w:val="ru-RU"/>
+        </w:rPr>
+        <w:t xml:space="preserve"> </w:t>
+      </w:r>
+      <w:r>
+        <w:rPr>
+          <w:rFonts w:ascii="Times New Roman" w:eastAsiaTheme="minorEastAsia" w:hAnsi="Times New Roman" w:cs="Times New Roman"/>
+          <w:sz w:val="24"/>
+          <w:szCs w:val="24"/>
+          <w:lang w:val="ru-RU"/>
+        </w:rPr>
+        <w:sym w:font="Symbol" w:char="F064"/>
+      </w:r>
+      <w:r>
+        <w:rPr>
+          <w:rFonts w:ascii="Times New Roman" w:eastAsiaTheme="minorEastAsia" w:hAnsi="Times New Roman" w:cs="Times New Roman"/>
+          <w:sz w:val="24"/>
+          <w:szCs w:val="24"/>
+          <w:lang w:val="ru-RU"/>
+        </w:rPr>
+        <w:t>=0.172</w:t>
+      </w:r>
+      <w:r>
+        <w:rPr>
+          <w:rFonts w:ascii="Times New Roman" w:eastAsiaTheme="minorEastAsia" w:hAnsi="Times New Roman" w:cs="Times New Roman"/>
+          <w:sz w:val="24"/>
+          <w:szCs w:val="24"/>
+          <w:lang w:val="ru-RU"/>
+        </w:rPr>
+        <w:t>;</w:t>
+      </w:r>
+    </w:p>
+    <w:p>
+      <w:pPr>
+        <w:rPr>
+          <w:rFonts w:ascii="Times New Roman" w:eastAsiaTheme="minorEastAsia" w:hAnsi="Times New Roman" w:cs="Times New Roman"/>
+          <w:sz w:val="24"/>
+          <w:szCs w:val="24"/>
+          <w:lang w:val="ru-RU"/>
+        </w:rPr>
+      </w:pPr>
+      <w:r>
+        <w:rPr>
+          <w:rFonts w:ascii="Times New Roman" w:eastAsiaTheme="minorEastAsia" w:hAnsi="Times New Roman" w:cs="Times New Roman"/>
+          <w:sz w:val="24"/>
+          <w:szCs w:val="24"/>
+          <w:lang w:val="ru-RU"/>
+        </w:rPr>
+        <w:t xml:space="preserve">Чтобы </w:t>
+      </w:r>
+      <w:r>
+        <w:rPr>
+          <w:rFonts w:ascii="Times New Roman" w:eastAsiaTheme="minorEastAsia" w:hAnsi="Times New Roman" w:cs="Times New Roman"/>
+          <w:sz w:val="24"/>
+          <w:szCs w:val="24"/>
+          <w:lang w:val="ru-RU"/>
+        </w:rPr>
+        <w:sym w:font="Symbol" w:char="F064"/>
+      </w:r>
+      <w:r>
+        <w:rPr>
+          <w:rFonts w:ascii="Times New Roman" w:eastAsiaTheme="minorEastAsia" w:hAnsi="Times New Roman" w:cs="Times New Roman"/>
+          <w:sz w:val="24"/>
+          <w:szCs w:val="24"/>
+          <w:lang w:val="ru-RU"/>
+        </w:rPr>
+        <w:t xml:space="preserve"> была меньше </w:t>
+      </w:r>
+      <w:r>
+        <w:rPr>
+          <w:rFonts w:ascii="Times New Roman" w:eastAsiaTheme="minorEastAsia" w:hAnsi="Times New Roman" w:cs="Times New Roman"/>
+          <w:sz w:val="24"/>
+          <w:szCs w:val="24"/>
+          <w:lang w:val="ru-RU"/>
+        </w:rPr>
+        <w:sym w:font="Symbol" w:char="F064"/>
+      </w:r>
+      <w:r>
+        <w:rPr>
+          <w:rFonts w:ascii="Times New Roman" w:eastAsiaTheme="minorEastAsia" w:hAnsi="Times New Roman" w:cs="Times New Roman"/>
+          <w:sz w:val="24"/>
+          <w:szCs w:val="24"/>
+          <w:vertAlign w:val="subscript"/>
+          <w:lang w:val="en-CA"/>
+        </w:rPr>
+        <w:t>min</w:t>
+      </w:r>
+      <w:r>
+        <w:rPr>
+          <w:rFonts w:ascii="Times New Roman" w:eastAsiaTheme="minorEastAsia" w:hAnsi="Times New Roman" w:cs="Times New Roman"/>
+          <w:sz w:val="24"/>
+          <w:szCs w:val="24"/>
+          <w:lang w:val="ru-RU"/>
+        </w:rPr>
+        <w:t xml:space="preserve">, </w:t>
+      </w:r>
+      <w:r>
+        <w:rPr>
+          <w:rFonts w:ascii="Times New Roman" w:eastAsiaTheme="minorEastAsia" w:hAnsi="Times New Roman" w:cs="Times New Roman"/>
+          <w:sz w:val="24"/>
+          <w:szCs w:val="24"/>
+          <w:lang w:val="en-CA"/>
+        </w:rPr>
+        <w:t>N</w:t>
+      </w:r>
+      <w:r>
+        <w:rPr>
+          <w:rFonts w:ascii="Times New Roman" w:eastAsiaTheme="minorEastAsia" w:hAnsi="Times New Roman" w:cs="Times New Roman"/>
+          <w:sz w:val="24"/>
+          <w:szCs w:val="24"/>
+          <w:lang w:val="ru-RU"/>
+        </w:rPr>
+        <w:t xml:space="preserve"> </w:t>
+      </w:r>
+      <w:r>
+        <w:rPr>
+          <w:rFonts w:ascii="Times New Roman" w:eastAsiaTheme="minorEastAsia" w:hAnsi="Times New Roman" w:cs="Times New Roman"/>
+          <w:sz w:val="24"/>
+          <w:szCs w:val="24"/>
+          <w:lang w:val="ru-RU"/>
+        </w:rPr>
+        <w:t>должна быть не меньше</w:t>
+      </w:r>
+      <w:r>
+        <w:rPr>
+          <w:rFonts w:ascii="Times New Roman" w:eastAsiaTheme="minorEastAsia" w:hAnsi="Times New Roman" w:cs="Times New Roman"/>
+          <w:sz w:val="24"/>
+          <w:szCs w:val="24"/>
+          <w:lang w:val="ru-RU"/>
+        </w:rPr>
+        <w:t xml:space="preserve"> 187. </w:t>
+      </w:r>
+      <w:r>
+        <w:rPr>
+          <w:rFonts w:ascii="Times New Roman" w:eastAsiaTheme="minorEastAsia" w:hAnsi="Times New Roman" w:cs="Times New Roman"/>
+          <w:sz w:val="24"/>
+          <w:szCs w:val="24"/>
+          <w:lang w:val="ru-RU"/>
+        </w:rPr>
+        <w:t xml:space="preserve">Тогда </w:t>
+      </w:r>
+      <w:r>
+        <w:rPr>
+          <w:rFonts w:ascii="Times New Roman" w:eastAsiaTheme="minorEastAsia" w:hAnsi="Times New Roman" w:cs="Times New Roman"/>
+          <w:sz w:val="24"/>
+          <w:szCs w:val="24"/>
+          <w:lang w:val="ru-RU"/>
+        </w:rPr>
+        <w:sym w:font="Symbol" w:char="F064"/>
+      </w:r>
+      <w:r>
+        <w:rPr>
+          <w:rFonts w:ascii="Times New Roman" w:eastAsiaTheme="minorEastAsia" w:hAnsi="Times New Roman" w:cs="Times New Roman"/>
+          <w:sz w:val="24"/>
+          <w:szCs w:val="24"/>
+          <w:lang w:val="ru-RU"/>
+        </w:rPr>
+        <w:t>=0.047</w:t>
+      </w:r>
+    </w:p>
+    <w:p>
+      <w:pPr>
+        <w:rPr>
+          <w:rFonts w:ascii="Times New Roman" w:eastAsiaTheme="minorEastAsia" w:hAnsi="Times New Roman" w:cs="Times New Roman"/>
+          <w:sz w:val="24"/>
+          <w:szCs w:val="24"/>
+          <w:lang w:val="en-CA"/>
         </w:rPr>
       </w:pPr>
     </w:p>
@@ -9824,7 +10070,7 @@
                     <pic:cNvPicPr/>
                   </pic:nvPicPr>
                   <pic:blipFill>
-                    <a:blip r:embed="rId12"/>
+                    <a:blip r:embed="rId13"/>
                     <a:stretch>
                       <a:fillRect/>
                     </a:stretch>
@@ -11742,6 +11988,7 @@
           <w:noProof/>
           <w:lang w:val="ru-RU"/>
         </w:rPr>
+        <w:lastRenderedPageBreak/>
         <w:drawing>
           <wp:inline distT="0" distB="0" distL="0" distR="0" wp14:anchorId="718EBA13" wp14:editId="14266DB4">
             <wp:extent cx="5677692" cy="1829055"/>
@@ -11758,7 +12005,7 @@
                     <pic:cNvPicPr/>
                   </pic:nvPicPr>
                   <pic:blipFill>
-                    <a:blip r:embed="rId13"/>
+                    <a:blip r:embed="rId14"/>
                     <a:stretch>
                       <a:fillRect/>
                     </a:stretch>
@@ -13530,7 +13777,7 @@
                     <pic:cNvPicPr/>
                   </pic:nvPicPr>
                   <pic:blipFill>
-                    <a:blip r:embed="rId14"/>
+                    <a:blip r:embed="rId15"/>
                     <a:stretch>
                       <a:fillRect/>
                     </a:stretch>
@@ -13599,7 +13846,7 @@
                     <pic:cNvPicPr/>
                   </pic:nvPicPr>
                   <pic:blipFill>
-                    <a:blip r:embed="rId15"/>
+                    <a:blip r:embed="rId16"/>
                     <a:stretch>
                       <a:fillRect/>
                     </a:stretch>
@@ -13650,7 +13897,7 @@
                     <pic:cNvPicPr/>
                   </pic:nvPicPr>
                   <pic:blipFill>
-                    <a:blip r:embed="rId16"/>
+                    <a:blip r:embed="rId17"/>
                     <a:stretch>
                       <a:fillRect/>
                     </a:stretch>
@@ -14518,6 +14765,7 @@
               <w:rFonts w:ascii="Cambria Math" w:eastAsiaTheme="minorEastAsia" w:hAnsi="Cambria Math"/>
               <w:lang w:val="en-CA"/>
             </w:rPr>
+            <w:lastRenderedPageBreak/>
             <m:t>K(</m:t>
           </m:r>
           <m:r>
@@ -17213,9 +17461,9 @@
       <w:r>
         <w:rPr>
           <w:rFonts w:eastAsiaTheme="minorEastAsia"/>
+          <w:noProof/>
           <w:lang w:val="ru-RU"/>
         </w:rPr>
-        <w:lastRenderedPageBreak/>
         <w:drawing>
           <wp:inline distT="0" distB="0" distL="0" distR="0" wp14:anchorId="39CC93B6" wp14:editId="2DD89B25">
             <wp:extent cx="6152515" cy="2366010"/>
@@ -17232,7 +17480,7 @@
                     <pic:cNvPicPr/>
                   </pic:nvPicPr>
                   <pic:blipFill>
-                    <a:blip r:embed="rId17"/>
+                    <a:blip r:embed="rId18"/>
                     <a:stretch>
                       <a:fillRect/>
                     </a:stretch>
@@ -17418,15 +17666,7 @@
               <w:sz w:val="24"/>
               <w:szCs w:val="24"/>
             </w:rPr>
-            <m:t>;n=1,2..2</m:t>
-          </m:r>
-          <m:r>
-            <w:rPr>
-              <w:rFonts w:ascii="Cambria Math" w:eastAsiaTheme="minorEastAsia" w:hAnsi="Cambria Math" w:cs="Times New Roman"/>
-              <w:sz w:val="24"/>
-              <w:szCs w:val="24"/>
-            </w:rPr>
-            <m:t>0</m:t>
+            <m:t>;n=1,2..20</m:t>
           </m:r>
         </m:oMath>
       </m:oMathPara>
@@ -17556,23 +17796,7 @@
                   <w:sz w:val="24"/>
                   <w:szCs w:val="24"/>
                 </w:rPr>
-                <m:t>∙</m:t>
-              </m:r>
-              <m:r>
-                <w:rPr>
-                  <w:rFonts w:ascii="Cambria Math" w:eastAsiaTheme="minorEastAsia" w:hAnsi="Cambria Math" w:cs="Times New Roman"/>
-                  <w:sz w:val="24"/>
-                  <w:szCs w:val="24"/>
-                </w:rPr>
-                <m:t>n</m:t>
-              </m:r>
-              <m:r>
-                <w:rPr>
-                  <w:rFonts w:ascii="Cambria Math" w:eastAsiaTheme="minorEastAsia" w:hAnsi="Cambria Math" w:cs="Times New Roman"/>
-                  <w:sz w:val="24"/>
-                  <w:szCs w:val="24"/>
-                </w:rPr>
-                <m:t>∙</m:t>
+                <m:t>∙n∙</m:t>
               </m:r>
               <m:r>
                 <w:rPr>
@@ -17678,15 +17902,7 @@
                       <w:sz w:val="24"/>
                       <w:szCs w:val="24"/>
                     </w:rPr>
-                    <m:t>n</m:t>
-                  </m:r>
-                  <m:r>
-                    <w:rPr>
-                      <w:rFonts w:ascii="Cambria Math" w:eastAsiaTheme="minorEastAsia" w:hAnsi="Cambria Math" w:cs="Times New Roman"/>
-                      <w:sz w:val="24"/>
-                      <w:szCs w:val="24"/>
-                    </w:rPr>
-                    <m:t>)</m:t>
+                    <m:t>n)</m:t>
                   </m:r>
                 </m:e>
                 <m:sup>
@@ -17920,15 +18136,7 @@
                   <w:sz w:val="24"/>
                   <w:szCs w:val="24"/>
                 </w:rPr>
-                <m:t>n</m:t>
-              </m:r>
-              <m:r>
-                <w:rPr>
-                  <w:rFonts w:ascii="Cambria Math" w:eastAsiaTheme="minorEastAsia" w:hAnsi="Cambria Math" w:cs="Times New Roman"/>
-                  <w:sz w:val="24"/>
-                  <w:szCs w:val="24"/>
-                </w:rPr>
-                <m:t>)</m:t>
+                <m:t>n)</m:t>
               </m:r>
               <m:r>
                 <w:rPr>
@@ -18021,15 +18229,7 @@
                   <w:sz w:val="24"/>
                   <w:szCs w:val="24"/>
                 </w:rPr>
-                <m:t>n</m:t>
-              </m:r>
-              <m:r>
-                <w:rPr>
-                  <w:rFonts w:ascii="Cambria Math" w:eastAsiaTheme="minorEastAsia" w:hAnsi="Cambria Math" w:cs="Times New Roman"/>
-                  <w:sz w:val="24"/>
-                  <w:szCs w:val="24"/>
-                </w:rPr>
-                <m:t>)</m:t>
+                <m:t>n)</m:t>
               </m:r>
               <m:r>
                 <w:rPr>
@@ -18122,15 +18322,7 @@
                   <w:sz w:val="24"/>
                   <w:szCs w:val="24"/>
                 </w:rPr>
-                <m:t>n</m:t>
-              </m:r>
-              <m:r>
-                <w:rPr>
-                  <w:rFonts w:ascii="Cambria Math" w:eastAsiaTheme="minorEastAsia" w:hAnsi="Cambria Math" w:cs="Times New Roman"/>
-                  <w:sz w:val="24"/>
-                  <w:szCs w:val="24"/>
-                </w:rPr>
-                <m:t>)</m:t>
+                <m:t>n)</m:t>
               </m:r>
               <m:r>
                 <w:rPr>
@@ -18223,15 +18415,7 @@
                   <w:sz w:val="24"/>
                   <w:szCs w:val="24"/>
                 </w:rPr>
-                <m:t>n</m:t>
-              </m:r>
-              <m:r>
-                <w:rPr>
-                  <w:rFonts w:ascii="Cambria Math" w:eastAsiaTheme="minorEastAsia" w:hAnsi="Cambria Math" w:cs="Times New Roman"/>
-                  <w:sz w:val="24"/>
-                  <w:szCs w:val="24"/>
-                </w:rPr>
-                <m:t>)</m:t>
+                <m:t>n)</m:t>
               </m:r>
               <m:r>
                 <w:rPr>
@@ -18382,6 +18566,7 @@
       <w:r>
         <w:rPr>
           <w:rFonts w:eastAsiaTheme="minorEastAsia"/>
+          <w:noProof/>
           <w:lang w:val="ru-RU"/>
         </w:rPr>
         <w:drawing>
@@ -18400,7 +18585,7 @@
                     <pic:cNvPicPr/>
                   </pic:nvPicPr>
                   <pic:blipFill>
-                    <a:blip r:embed="rId18"/>
+                    <a:blip r:embed="rId19"/>
                     <a:stretch>
                       <a:fillRect/>
                     </a:stretch>
@@ -18429,8 +18614,6 @@
           <w:lang w:val="ru-RU"/>
         </w:rPr>
       </w:pPr>
-      <w:bookmarkStart w:id="0" w:name="_GoBack"/>
-      <w:bookmarkEnd w:id="0"/>
     </w:p>
     <w:sectPr>
       <w:pgSz w:w="12240" w:h="15840"/>

</xml_diff>

<commit_message>
Made everything for first attendee
</commit_message>
<xml_diff>
--- a/Савенко М.docx
+++ b/Савенко М.docx
@@ -11345,8 +11345,6 @@
           </m:d>
         </m:oMath>
       </m:oMathPara>
-      <w:bookmarkStart w:id="0" w:name="_GoBack"/>
-      <w:bookmarkEnd w:id="0"/>
     </w:p>
     <w:p>
       <w:pPr>
@@ -17697,17 +17695,17 @@
           <w:lang w:val="ru-RU"/>
         </w:rPr>
       </w:pPr>
+      <w:bookmarkStart w:id="0" w:name="_GoBack"/>
       <w:r>
         <w:rPr>
           <w:rFonts w:eastAsiaTheme="minorEastAsia"/>
-          <w:noProof/>
           <w:lang w:val="ru-RU"/>
         </w:rPr>
         <w:drawing>
-          <wp:inline distT="0" distB="0" distL="0" distR="0" wp14:anchorId="39CC93B6" wp14:editId="2DD89B25">
-            <wp:extent cx="6152515" cy="2366010"/>
-            <wp:effectExtent l="0" t="0" r="635" b="0"/>
-            <wp:docPr id="3" name="Рисунок 3"/>
+          <wp:inline distT="0" distB="0" distL="0" distR="0" wp14:anchorId="37800526" wp14:editId="0E55BAFE">
+            <wp:extent cx="6152515" cy="2453005"/>
+            <wp:effectExtent l="0" t="0" r="635" b="4445"/>
+            <wp:docPr id="15" name="Рисунок 15"/>
             <wp:cNvGraphicFramePr>
               <a:graphicFrameLocks xmlns:a="http://schemas.openxmlformats.org/drawingml/2006/main" noChangeAspect="1"/>
             </wp:cNvGraphicFramePr>
@@ -17727,7 +17725,7 @@
                   <pic:spPr>
                     <a:xfrm>
                       <a:off x="0" y="0"/>
-                      <a:ext cx="6152515" cy="2366010"/>
+                      <a:ext cx="6152515" cy="2453005"/>
                     </a:xfrm>
                     <a:prstGeom prst="rect">
                       <a:avLst/>
@@ -17739,6 +17737,7 @@
           </wp:inline>
         </w:drawing>
       </w:r>
+      <w:bookmarkEnd w:id="0"/>
     </w:p>
     <w:p>
       <w:pPr>
@@ -17776,139 +17775,143 @@
           <w:szCs w:val="23"/>
         </w:rPr>
       </w:pPr>
-      <m:oMathPara>
-        <m:oMathParaPr>
-          <m:jc m:val="left"/>
-        </m:oMathParaPr>
-        <m:oMath>
-          <m:r>
-            <w:rPr>
-              <w:rFonts w:ascii="Cambria Math" w:eastAsiaTheme="minorEastAsia" w:hAnsi="Cambria Math" w:cs="Times New Roman"/>
-              <w:sz w:val="24"/>
-              <w:szCs w:val="24"/>
-            </w:rPr>
-            <m:t>T=</m:t>
-          </m:r>
-          <m:sSup>
-            <m:sSupPr>
-              <m:ctrlPr>
-                <w:rPr>
-                  <w:rFonts w:ascii="Cambria Math" w:eastAsiaTheme="minorEastAsia" w:hAnsi="Cambria Math" w:cs="Times New Roman"/>
-                  <w:i/>
-                  <w:sz w:val="24"/>
-                  <w:szCs w:val="24"/>
-                </w:rPr>
-              </m:ctrlPr>
-            </m:sSupPr>
-            <m:e>
-              <m:r>
-                <w:rPr>
-                  <w:rFonts w:ascii="Cambria Math" w:eastAsiaTheme="minorEastAsia" w:hAnsi="Cambria Math" w:cs="Times New Roman"/>
-                  <w:sz w:val="24"/>
-                  <w:szCs w:val="24"/>
-                </w:rPr>
-                <m:t>5</m:t>
-              </m:r>
-              <m:r>
-                <m:rPr>
-                  <m:sty m:val="p"/>
-                </m:rPr>
-                <w:rPr>
-                  <w:rFonts w:ascii="Cambria Math" w:eastAsiaTheme="minorEastAsia" w:hAnsi="Cambria Math" w:cs="Times New Roman"/>
-                  <w:sz w:val="24"/>
-                  <w:szCs w:val="24"/>
-                </w:rPr>
-                <m:t>∙</m:t>
-              </m:r>
-              <m:r>
-                <w:rPr>
-                  <w:rFonts w:ascii="Cambria Math" w:eastAsiaTheme="minorEastAsia" w:hAnsi="Cambria Math" w:cs="Times New Roman"/>
-                  <w:sz w:val="24"/>
-                  <w:szCs w:val="24"/>
-                </w:rPr>
-                <m:t>10</m:t>
-              </m:r>
-            </m:e>
-            <m:sup>
-              <m:r>
-                <w:rPr>
-                  <w:rFonts w:ascii="Cambria Math" w:eastAsiaTheme="minorEastAsia" w:hAnsi="Cambria Math" w:cs="Times New Roman"/>
-                  <w:sz w:val="24"/>
-                  <w:szCs w:val="24"/>
-                </w:rPr>
-                <m:t>-5</m:t>
-              </m:r>
-            </m:sup>
-          </m:sSup>
-          <m:r>
-            <w:rPr>
-              <w:rFonts w:ascii="Cambria Math" w:eastAsiaTheme="minorEastAsia" w:hAnsi="Cambria Math" w:cs="Times New Roman"/>
-              <w:sz w:val="24"/>
-              <w:szCs w:val="24"/>
-            </w:rPr>
-            <m:t xml:space="preserve">c; </m:t>
-          </m:r>
-          <m:r>
-            <m:rPr>
-              <m:sty m:val="p"/>
-            </m:rPr>
-            <w:rPr>
-              <w:rFonts w:ascii="Cambria Math" w:eastAsiaTheme="minorEastAsia" w:hAnsi="Cambria Math" w:cs="Times New Roman"/>
-              <w:sz w:val="24"/>
-              <w:szCs w:val="24"/>
-            </w:rPr>
-            <m:t>Ω</m:t>
-          </m:r>
-          <m:r>
-            <w:rPr>
-              <w:rFonts w:ascii="Cambria Math" w:eastAsiaTheme="minorEastAsia" w:hAnsi="Cambria Math" w:cs="Times New Roman"/>
-              <w:sz w:val="24"/>
-              <w:szCs w:val="24"/>
-            </w:rPr>
-            <m:t>=</m:t>
-          </m:r>
-          <m:f>
-            <m:fPr>
-              <m:ctrlPr>
-                <w:rPr>
-                  <w:rFonts w:ascii="Cambria Math" w:eastAsiaTheme="minorEastAsia" w:hAnsi="Cambria Math" w:cs="Times New Roman"/>
-                  <w:i/>
-                  <w:sz w:val="24"/>
-                  <w:szCs w:val="24"/>
-                </w:rPr>
-              </m:ctrlPr>
-            </m:fPr>
-            <m:num>
-              <m:r>
-                <w:rPr>
-                  <w:rFonts w:ascii="Cambria Math" w:eastAsiaTheme="minorEastAsia" w:hAnsi="Cambria Math" w:cs="Times New Roman"/>
-                  <w:sz w:val="24"/>
-                  <w:szCs w:val="24"/>
-                </w:rPr>
-                <m:t>2π</m:t>
-              </m:r>
-            </m:num>
-            <m:den>
-              <m:r>
-                <w:rPr>
-                  <w:rFonts w:ascii="Cambria Math" w:eastAsiaTheme="minorEastAsia" w:hAnsi="Cambria Math" w:cs="Times New Roman"/>
-                  <w:sz w:val="24"/>
-                  <w:szCs w:val="24"/>
-                </w:rPr>
-                <m:t>T</m:t>
-              </m:r>
-            </m:den>
-          </m:f>
-          <m:r>
-            <w:rPr>
-              <w:rFonts w:ascii="Cambria Math" w:eastAsiaTheme="minorEastAsia" w:hAnsi="Cambria Math" w:cs="Times New Roman"/>
-              <w:sz w:val="24"/>
-              <w:szCs w:val="24"/>
-            </w:rPr>
-            <m:t>;n=1,2..20</m:t>
-          </m:r>
-        </m:oMath>
-      </m:oMathPara>
+      <m:oMath>
+        <m:r>
+          <w:rPr>
+            <w:rFonts w:ascii="Cambria Math" w:eastAsiaTheme="minorEastAsia" w:hAnsi="Cambria Math" w:cs="Times New Roman"/>
+            <w:sz w:val="24"/>
+            <w:szCs w:val="24"/>
+          </w:rPr>
+          <m:t>T=</m:t>
+        </m:r>
+        <m:sSup>
+          <m:sSupPr>
+            <m:ctrlPr>
+              <w:rPr>
+                <w:rFonts w:ascii="Cambria Math" w:eastAsiaTheme="minorEastAsia" w:hAnsi="Cambria Math" w:cs="Times New Roman"/>
+                <w:i/>
+                <w:sz w:val="24"/>
+                <w:szCs w:val="24"/>
+              </w:rPr>
+            </m:ctrlPr>
+          </m:sSupPr>
+          <m:e>
+            <m:r>
+              <w:rPr>
+                <w:rFonts w:ascii="Cambria Math" w:eastAsiaTheme="minorEastAsia" w:hAnsi="Cambria Math" w:cs="Times New Roman"/>
+                <w:sz w:val="24"/>
+                <w:szCs w:val="24"/>
+              </w:rPr>
+              <m:t>5</m:t>
+            </m:r>
+            <m:r>
+              <m:rPr>
+                <m:sty m:val="p"/>
+              </m:rPr>
+              <w:rPr>
+                <w:rFonts w:ascii="Cambria Math" w:eastAsiaTheme="minorEastAsia" w:hAnsi="Cambria Math" w:cs="Times New Roman"/>
+                <w:sz w:val="24"/>
+                <w:szCs w:val="24"/>
+              </w:rPr>
+              <m:t>∙</m:t>
+            </m:r>
+            <m:r>
+              <w:rPr>
+                <w:rFonts w:ascii="Cambria Math" w:eastAsiaTheme="minorEastAsia" w:hAnsi="Cambria Math" w:cs="Times New Roman"/>
+                <w:sz w:val="24"/>
+                <w:szCs w:val="24"/>
+              </w:rPr>
+              <m:t>10</m:t>
+            </m:r>
+          </m:e>
+          <m:sup>
+            <m:r>
+              <w:rPr>
+                <w:rFonts w:ascii="Cambria Math" w:eastAsiaTheme="minorEastAsia" w:hAnsi="Cambria Math" w:cs="Times New Roman"/>
+                <w:sz w:val="24"/>
+                <w:szCs w:val="24"/>
+              </w:rPr>
+              <m:t>-5</m:t>
+            </m:r>
+          </m:sup>
+        </m:sSup>
+        <m:r>
+          <w:rPr>
+            <w:rFonts w:ascii="Cambria Math" w:eastAsiaTheme="minorEastAsia" w:hAnsi="Cambria Math" w:cs="Times New Roman"/>
+            <w:sz w:val="24"/>
+            <w:szCs w:val="24"/>
+          </w:rPr>
+          <m:t xml:space="preserve">c; </m:t>
+        </m:r>
+        <m:r>
+          <m:rPr>
+            <m:sty m:val="p"/>
+          </m:rPr>
+          <w:rPr>
+            <w:rFonts w:ascii="Cambria Math" w:eastAsiaTheme="minorEastAsia" w:hAnsi="Cambria Math" w:cs="Times New Roman"/>
+            <w:sz w:val="24"/>
+            <w:szCs w:val="24"/>
+          </w:rPr>
+          <m:t>Ω</m:t>
+        </m:r>
+        <m:r>
+          <w:rPr>
+            <w:rFonts w:ascii="Cambria Math" w:eastAsiaTheme="minorEastAsia" w:hAnsi="Cambria Math" w:cs="Times New Roman"/>
+            <w:sz w:val="24"/>
+            <w:szCs w:val="24"/>
+          </w:rPr>
+          <m:t>=</m:t>
+        </m:r>
+        <m:f>
+          <m:fPr>
+            <m:ctrlPr>
+              <w:rPr>
+                <w:rFonts w:ascii="Cambria Math" w:eastAsiaTheme="minorEastAsia" w:hAnsi="Cambria Math" w:cs="Times New Roman"/>
+                <w:i/>
+                <w:sz w:val="24"/>
+                <w:szCs w:val="24"/>
+              </w:rPr>
+            </m:ctrlPr>
+          </m:fPr>
+          <m:num>
+            <m:r>
+              <w:rPr>
+                <w:rFonts w:ascii="Cambria Math" w:eastAsiaTheme="minorEastAsia" w:hAnsi="Cambria Math" w:cs="Times New Roman"/>
+                <w:sz w:val="24"/>
+                <w:szCs w:val="24"/>
+              </w:rPr>
+              <m:t>2π</m:t>
+            </m:r>
+          </m:num>
+          <m:den>
+            <m:r>
+              <w:rPr>
+                <w:rFonts w:ascii="Cambria Math" w:eastAsiaTheme="minorEastAsia" w:hAnsi="Cambria Math" w:cs="Times New Roman"/>
+                <w:sz w:val="24"/>
+                <w:szCs w:val="24"/>
+              </w:rPr>
+              <m:t>T</m:t>
+            </m:r>
+          </m:den>
+        </m:f>
+        <m:r>
+          <w:rPr>
+            <w:rFonts w:ascii="Cambria Math" w:eastAsiaTheme="minorEastAsia" w:hAnsi="Cambria Math" w:cs="Times New Roman"/>
+            <w:sz w:val="24"/>
+            <w:szCs w:val="24"/>
+          </w:rPr>
+          <m:t>;n=1,2..20</m:t>
+        </m:r>
+      </m:oMath>
+      <w:r>
+        <w:rPr>
+          <w:rFonts w:ascii="Times New Roman" w:eastAsiaTheme="minorEastAsia" w:hAnsi="Times New Roman" w:cs="Times New Roman"/>
+          <w:i/>
+          <w:sz w:val="24"/>
+          <w:szCs w:val="24"/>
+        </w:rPr>
+        <w:t>2</w:t>
+      </w:r>
     </w:p>
     <w:p>
       <w:pPr>
@@ -18796,7 +18799,6 @@
     </w:p>
     <w:p>
       <w:pPr>
-        <w:ind w:left="-567"/>
         <w:rPr>
           <w:rFonts w:eastAsiaTheme="minorEastAsia"/>
           <w:lang w:val="ru-RU"/>
@@ -18805,14 +18807,13 @@
       <w:r>
         <w:rPr>
           <w:rFonts w:eastAsiaTheme="minorEastAsia"/>
-          <w:noProof/>
           <w:lang w:val="ru-RU"/>
         </w:rPr>
         <w:drawing>
-          <wp:inline distT="0" distB="0" distL="0" distR="0" wp14:anchorId="02FF23A8" wp14:editId="71A1FF1C">
-            <wp:extent cx="6837105" cy="2466975"/>
-            <wp:effectExtent l="0" t="0" r="1905" b="0"/>
-            <wp:docPr id="10" name="Рисунок 10"/>
+          <wp:inline distT="0" distB="0" distL="0" distR="0" wp14:anchorId="41857FA0" wp14:editId="49F85AB3">
+            <wp:extent cx="6349321" cy="2581275"/>
+            <wp:effectExtent l="0" t="0" r="0" b="0"/>
+            <wp:docPr id="12" name="Рисунок 12"/>
             <wp:cNvGraphicFramePr>
               <a:graphicFrameLocks xmlns:a="http://schemas.openxmlformats.org/drawingml/2006/main" noChangeAspect="1"/>
             </wp:cNvGraphicFramePr>
@@ -18832,7 +18833,7 @@
                   <pic:spPr>
                     <a:xfrm>
                       <a:off x="0" y="0"/>
-                      <a:ext cx="6845020" cy="2469831"/>
+                      <a:ext cx="6351270" cy="2582067"/>
                     </a:xfrm>
                     <a:prstGeom prst="rect">
                       <a:avLst/>
@@ -18844,15 +18845,6 @@
           </wp:inline>
         </w:drawing>
       </w:r>
-    </w:p>
-    <w:p>
-      <w:pPr>
-        <w:ind w:left="-567"/>
-        <w:rPr>
-          <w:rFonts w:eastAsiaTheme="minorEastAsia"/>
-          <w:lang w:val="ru-RU"/>
-        </w:rPr>
-      </w:pPr>
     </w:p>
     <w:sectPr>
       <w:pgSz w:w="12240" w:h="15840"/>

</xml_diff>

<commit_message>
Made all calculations part
</commit_message>
<xml_diff>
--- a/Савенко М.docx
+++ b/Савенко М.docx
@@ -17698,6 +17698,7 @@
       <w:r>
         <w:rPr>
           <w:rFonts w:eastAsiaTheme="minorEastAsia"/>
+          <w:noProof/>
           <w:lang w:val="ru-RU"/>
         </w:rPr>
         <w:drawing>
@@ -18801,6 +18802,7 @@
       <w:r>
         <w:rPr>
           <w:rFonts w:eastAsiaTheme="minorEastAsia"/>
+          <w:noProof/>
           <w:lang w:val="ru-RU"/>
         </w:rPr>
         <w:drawing>
@@ -18828,6 +18830,149 @@
                     <a:xfrm>
                       <a:off x="0" y="0"/>
                       <a:ext cx="6152515" cy="2371725"/>
+                    </a:xfrm>
+                    <a:prstGeom prst="rect">
+                      <a:avLst/>
+                    </a:prstGeom>
+                  </pic:spPr>
+                </pic:pic>
+              </a:graphicData>
+            </a:graphic>
+          </wp:inline>
+        </w:drawing>
+      </w:r>
+    </w:p>
+    <w:p>
+      <w:pPr>
+        <w:rPr>
+          <w:rFonts w:eastAsiaTheme="minorEastAsia"/>
+          <w:lang w:val="ru-RU"/>
+        </w:rPr>
+      </w:pPr>
+      <w:r>
+        <w:rPr>
+          <w:rFonts w:eastAsiaTheme="minorEastAsia"/>
+          <w:lang w:val="ru-RU"/>
+        </w:rPr>
+        <w:br w:type="page"/>
+      </w:r>
+    </w:p>
+    <w:p>
+      <w:pPr>
+        <w:ind w:left="360"/>
+        <w:rPr>
+          <w:rFonts w:eastAsiaTheme="minorEastAsia"/>
+          <w:b/>
+          <w:lang w:val="ru-RU"/>
+        </w:rPr>
+      </w:pPr>
+      <w:r>
+        <w:rPr>
+          <w:rFonts w:eastAsiaTheme="minorEastAsia"/>
+          <w:b/>
+          <w:lang w:val="ru-RU"/>
+        </w:rPr>
+        <w:lastRenderedPageBreak/>
+        <w:t>Определение спектра и временной функции отклика линейной цепи</w:t>
+      </w:r>
+    </w:p>
+    <w:p>
+      <w:pPr>
+        <w:ind w:left="360"/>
+        <w:rPr>
+          <w:rFonts w:eastAsiaTheme="minorEastAsia"/>
+          <w:b/>
+          <w:lang w:val="ru-RU"/>
+        </w:rPr>
+      </w:pPr>
+      <w:r>
+        <w:rPr>
+          <w:rFonts w:eastAsiaTheme="minorEastAsia"/>
+          <w:b/>
+          <w:lang w:val="ru-RU"/>
+        </w:rPr>
+        <w:t>на периодическое воздействие</w:t>
+      </w:r>
+    </w:p>
+    <w:p>
+      <w:pPr>
+        <w:rPr>
+          <w:rFonts w:eastAsiaTheme="minorEastAsia"/>
+          <w:lang w:val="ru-RU"/>
+        </w:rPr>
+      </w:pPr>
+      <w:r>
+        <w:rPr>
+          <w:rFonts w:eastAsiaTheme="minorEastAsia"/>
+          <w:noProof/>
+          <w:lang w:val="ru-RU"/>
+        </w:rPr>
+        <w:drawing>
+          <wp:inline distT="0" distB="0" distL="0" distR="0" wp14:anchorId="0F45D6AA" wp14:editId="0A2BEA19">
+            <wp:extent cx="6931811" cy="2581275"/>
+            <wp:effectExtent l="0" t="0" r="2540" b="0"/>
+            <wp:docPr id="3" name="Рисунок 3"/>
+            <wp:cNvGraphicFramePr>
+              <a:graphicFrameLocks xmlns:a="http://schemas.openxmlformats.org/drawingml/2006/main" noChangeAspect="1"/>
+            </wp:cNvGraphicFramePr>
+            <a:graphic xmlns:a="http://schemas.openxmlformats.org/drawingml/2006/main">
+              <a:graphicData uri="http://schemas.openxmlformats.org/drawingml/2006/picture">
+                <pic:pic xmlns:pic="http://schemas.openxmlformats.org/drawingml/2006/picture">
+                  <pic:nvPicPr>
+                    <pic:cNvPr id="1" name=""/>
+                    <pic:cNvPicPr/>
+                  </pic:nvPicPr>
+                  <pic:blipFill>
+                    <a:blip r:embed="rId20"/>
+                    <a:stretch>
+                      <a:fillRect/>
+                    </a:stretch>
+                  </pic:blipFill>
+                  <pic:spPr>
+                    <a:xfrm>
+                      <a:off x="0" y="0"/>
+                      <a:ext cx="6945273" cy="2586288"/>
+                    </a:xfrm>
+                    <a:prstGeom prst="rect">
+                      <a:avLst/>
+                    </a:prstGeom>
+                  </pic:spPr>
+                </pic:pic>
+              </a:graphicData>
+            </a:graphic>
+          </wp:inline>
+        </w:drawing>
+      </w:r>
+      <w:r>
+        <w:rPr>
+          <w:rFonts w:eastAsiaTheme="minorEastAsia"/>
+          <w:lang w:val="ru-RU"/>
+        </w:rPr>
+        <w:drawing>
+          <wp:inline distT="0" distB="0" distL="0" distR="0" wp14:anchorId="3A55FFA5" wp14:editId="48F23A0F">
+            <wp:extent cx="6152515" cy="4485640"/>
+            <wp:effectExtent l="0" t="0" r="635" b="0"/>
+            <wp:docPr id="12" name="Рисунок 12"/>
+            <wp:cNvGraphicFramePr>
+              <a:graphicFrameLocks xmlns:a="http://schemas.openxmlformats.org/drawingml/2006/main" noChangeAspect="1"/>
+            </wp:cNvGraphicFramePr>
+            <a:graphic xmlns:a="http://schemas.openxmlformats.org/drawingml/2006/main">
+              <a:graphicData uri="http://schemas.openxmlformats.org/drawingml/2006/picture">
+                <pic:pic xmlns:pic="http://schemas.openxmlformats.org/drawingml/2006/picture">
+                  <pic:nvPicPr>
+                    <pic:cNvPr id="1" name=""/>
+                    <pic:cNvPicPr/>
+                  </pic:nvPicPr>
+                  <pic:blipFill>
+                    <a:blip r:embed="rId21"/>
+                    <a:stretch>
+                      <a:fillRect/>
+                    </a:stretch>
+                  </pic:blipFill>
+                  <pic:spPr>
+                    <a:xfrm>
+                      <a:off x="0" y="0"/>
+                      <a:ext cx="6152515" cy="4485640"/>
                     </a:xfrm>
                     <a:prstGeom prst="rect">
                       <a:avLst/>
@@ -19396,6 +19541,19 @@
       <w:contextualSpacing/>
     </w:pPr>
   </w:style>
+  <w:style w:type="paragraph" w:customStyle="1" w:styleId="western">
+    <w:name w:val="western"/>
+    <w:basedOn w:val="a"/>
+    <w:rsid w:val="0009152A"/>
+    <w:pPr>
+      <w:spacing w:before="100" w:beforeAutospacing="1" w:after="115" w:line="240" w:lineRule="auto"/>
+    </w:pPr>
+    <w:rPr>
+      <w:rFonts w:ascii="Times New Roman" w:eastAsia="Times New Roman" w:hAnsi="Times New Roman" w:cs="Times New Roman"/>
+      <w:sz w:val="24"/>
+      <w:szCs w:val="24"/>
+    </w:rPr>
+  </w:style>
 </w:styles>
 </file>
 

</xml_diff>